<commit_message>
Refixed typo and graphic.
</commit_message>
<xml_diff>
--- a/User Manual v3 Final.docx
+++ b/User Manual v3 Final.docx
@@ -1525,8 +1525,8 @@
         <w:tblLook w:val="04A0" w:firstRow="1" w:lastRow="0" w:firstColumn="1" w:lastColumn="0" w:noHBand="0" w:noVBand="1"/>
       </w:tblPr>
       <w:tblGrid>
-        <w:gridCol w:w="10156"/>
-        <w:gridCol w:w="537"/>
+        <w:gridCol w:w="10154"/>
+        <w:gridCol w:w="539"/>
       </w:tblGrid>
       <w:tr>
         <w:trPr>
@@ -3212,7 +3212,6 @@
                 <w:sz w:val="24"/>
                 <w:szCs w:val="24"/>
               </w:rPr>
-              <w:lastRenderedPageBreak/>
               <w:t>Manual Backups</w:t>
             </w:r>
           </w:p>
@@ -3237,6 +3236,7 @@
                 <w:sz w:val="24"/>
                 <w:szCs w:val="24"/>
               </w:rPr>
+              <w:lastRenderedPageBreak/>
               <w:t>Restoring the Database</w:t>
             </w:r>
           </w:p>
@@ -3370,7 +3370,6 @@
                 <w:sz w:val="24"/>
                 <w:szCs w:val="24"/>
               </w:rPr>
-              <w:lastRenderedPageBreak/>
               <w:t>30</w:t>
             </w:r>
           </w:p>
@@ -3392,6 +3391,7 @@
                 <w:sz w:val="24"/>
                 <w:szCs w:val="24"/>
               </w:rPr>
+              <w:lastRenderedPageBreak/>
               <w:t>30</w:t>
             </w:r>
           </w:p>
@@ -8523,7 +8523,16 @@
                                 <w:sz w:val="56"/>
                                 <w:szCs w:val="56"/>
                               </w:rPr>
-                              <w:t>RECEIVING FREIGTH</w:t>
+                              <w:t>RECEIVING FREIGH</w:t>
+                            </w:r>
+                            <w:r>
+                              <w:rPr>
+                                <w:rFonts w:ascii="Arial Black" w:hAnsi="Arial Black"/>
+                                <w:b/>
+                                <w:sz w:val="56"/>
+                                <w:szCs w:val="56"/>
+                              </w:rPr>
+                              <w:t>T</w:t>
                             </w:r>
                           </w:p>
                           <w:p/>
@@ -8579,7 +8588,16 @@
                           <w:sz w:val="56"/>
                           <w:szCs w:val="56"/>
                         </w:rPr>
-                        <w:t>RECEIVING FREIGTH</w:t>
+                        <w:t>RECEIVING FREIGH</w:t>
+                      </w:r>
+                      <w:r>
+                        <w:rPr>
+                          <w:rFonts w:ascii="Arial Black" w:hAnsi="Arial Black"/>
+                          <w:b/>
+                          <w:sz w:val="56"/>
+                          <w:szCs w:val="56"/>
+                        </w:rPr>
+                        <w:t>T</w:t>
                       </w:r>
                     </w:p>
                     <w:p/>
@@ -13385,7 +13403,6 @@
           <w:sz w:val="36"/>
           <w:szCs w:val="36"/>
         </w:rPr>
-        <w:lastRenderedPageBreak/>
         <w:t xml:space="preserve">Deleting </w:t>
       </w:r>
       <w:r>
@@ -13426,6 +13443,7 @@
           <w:sz w:val="28"/>
           <w:szCs w:val="28"/>
         </w:rPr>
+        <w:lastRenderedPageBreak/>
         <w:t>To delete a package, select the row you wish to delete. Click the delete button</w:t>
       </w:r>
       <w:r>
@@ -14205,7 +14223,6 @@
           <w:sz w:val="36"/>
           <w:szCs w:val="36"/>
         </w:rPr>
-        <w:lastRenderedPageBreak/>
         <w:t xml:space="preserve">Searching Daily </w:t>
       </w:r>
       <w:r>
@@ -14244,6 +14261,7 @@
           <w:sz w:val="28"/>
           <w:szCs w:val="28"/>
         </w:rPr>
+        <w:lastRenderedPageBreak/>
         <w:tab/>
       </w:r>
       <w:r>
@@ -17568,13 +17586,604 @@
       <w:r>
         <w:rPr>
           <w:noProof/>
-          <w:sz w:val="28"/>
-          <w:szCs w:val="28"/>
         </w:rPr>
         <mc:AlternateContent>
           <mc:Choice Requires="wps">
             <w:drawing>
-              <wp:anchor distT="45720" distB="45720" distL="114300" distR="114300" simplePos="0" relativeHeight="251837440" behindDoc="0" locked="0" layoutInCell="1" allowOverlap="1" wp14:anchorId="2311D2CF" wp14:editId="0F3C3E89">
+              <wp:anchor distT="0" distB="0" distL="114300" distR="114300" simplePos="0" relativeHeight="251856896" behindDoc="0" locked="0" layoutInCell="1" allowOverlap="1" wp14:anchorId="748F7FDF" wp14:editId="1AFC5D17">
+                <wp:simplePos x="0" y="0"/>
+                <wp:positionH relativeFrom="column">
+                  <wp:posOffset>1043796</wp:posOffset>
+                </wp:positionH>
+                <wp:positionV relativeFrom="paragraph">
+                  <wp:posOffset>4342346</wp:posOffset>
+                </wp:positionV>
+                <wp:extent cx="232913" cy="560717"/>
+                <wp:effectExtent l="38100" t="0" r="34290" b="48895"/>
+                <wp:wrapNone/>
+                <wp:docPr id="287" name="Straight Arrow Connector 287"/>
+                <wp:cNvGraphicFramePr/>
+                <a:graphic xmlns:a="http://schemas.openxmlformats.org/drawingml/2006/main">
+                  <a:graphicData uri="http://schemas.microsoft.com/office/word/2010/wordprocessingShape">
+                    <wps:wsp>
+                      <wps:cNvCnPr/>
+                      <wps:spPr>
+                        <a:xfrm flipH="1">
+                          <a:off x="0" y="0"/>
+                          <a:ext cx="232913" cy="560717"/>
+                        </a:xfrm>
+                        <a:prstGeom prst="straightConnector1">
+                          <a:avLst/>
+                        </a:prstGeom>
+                        <a:noFill/>
+                        <a:ln w="6350" cap="flat" cmpd="sng" algn="ctr">
+                          <a:solidFill>
+                            <a:srgbClr val="4472C4"/>
+                          </a:solidFill>
+                          <a:prstDash val="solid"/>
+                          <a:miter lim="800000"/>
+                          <a:tailEnd type="triangle"/>
+                        </a:ln>
+                        <a:effectLst/>
+                      </wps:spPr>
+                      <wps:bodyPr/>
+                    </wps:wsp>
+                  </a:graphicData>
+                </a:graphic>
+                <wp14:sizeRelH relativeFrom="margin">
+                  <wp14:pctWidth>0</wp14:pctWidth>
+                </wp14:sizeRelH>
+                <wp14:sizeRelV relativeFrom="margin">
+                  <wp14:pctHeight>0</wp14:pctHeight>
+                </wp14:sizeRelV>
+              </wp:anchor>
+            </w:drawing>
+          </mc:Choice>
+          <mc:Fallback>
+            <w:pict>
+              <v:shapetype w14:anchorId="032F7FEF" id="_x0000_t32" coordsize="21600,21600" o:spt="32" o:oned="t" path="m,l21600,21600e" filled="f">
+                <v:path arrowok="t" fillok="f" o:connecttype="none"/>
+                <o:lock v:ext="edit" shapetype="t"/>
+              </v:shapetype>
+              <v:shape id="Straight Arrow Connector 287" o:spid="_x0000_s1026" type="#_x0000_t32" style="position:absolute;margin-left:82.2pt;margin-top:341.9pt;width:18.35pt;height:44.15pt;flip:x;z-index:251856896;visibility:visible;mso-wrap-style:square;mso-width-percent:0;mso-height-percent:0;mso-wrap-distance-left:9pt;mso-wrap-distance-top:0;mso-wrap-distance-right:9pt;mso-wrap-distance-bottom:0;mso-position-horizontal:absolute;mso-position-horizontal-relative:text;mso-position-vertical:absolute;mso-position-vertical-relative:text;mso-width-percent:0;mso-height-percent:0;mso-width-relative:margin;mso-height-relative:margin" o:gfxdata="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" strokecolor="#4472c4" strokeweight=".5pt">
+                <v:stroke endarrow="block" joinstyle="miter"/>
+              </v:shape>
+            </w:pict>
+          </mc:Fallback>
+        </mc:AlternateContent>
+      </w:r>
+      <w:r>
+        <w:rPr>
+          <w:noProof/>
+          <w:sz w:val="28"/>
+          <w:szCs w:val="28"/>
+        </w:rPr>
+        <mc:AlternateContent>
+          <mc:Choice Requires="wps">
+            <w:drawing>
+              <wp:anchor distT="45720" distB="45720" distL="114300" distR="114300" simplePos="0" relativeHeight="251869184" behindDoc="0" locked="0" layoutInCell="1" allowOverlap="1" wp14:anchorId="5496FE05" wp14:editId="34B3AB14">
+                <wp:simplePos x="0" y="0"/>
+                <wp:positionH relativeFrom="margin">
+                  <wp:align>left</wp:align>
+                </wp:positionH>
+                <wp:positionV relativeFrom="paragraph">
+                  <wp:posOffset>3988938</wp:posOffset>
+                </wp:positionV>
+                <wp:extent cx="685800" cy="304800"/>
+                <wp:effectExtent l="0" t="0" r="19050" b="19050"/>
+                <wp:wrapSquare wrapText="bothSides"/>
+                <wp:docPr id="294" name="Text Box 2"/>
+                <wp:cNvGraphicFramePr>
+                  <a:graphicFrameLocks xmlns:a="http://schemas.openxmlformats.org/drawingml/2006/main"/>
+                </wp:cNvGraphicFramePr>
+                <a:graphic xmlns:a="http://schemas.openxmlformats.org/drawingml/2006/main">
+                  <a:graphicData uri="http://schemas.microsoft.com/office/word/2010/wordprocessingShape">
+                    <wps:wsp>
+                      <wps:cNvSpPr txBox="1">
+                        <a:spLocks noChangeArrowheads="1"/>
+                      </wps:cNvSpPr>
+                      <wps:spPr bwMode="auto">
+                        <a:xfrm>
+                          <a:off x="0" y="0"/>
+                          <a:ext cx="685800" cy="304800"/>
+                        </a:xfrm>
+                        <a:prstGeom prst="rect">
+                          <a:avLst/>
+                        </a:prstGeom>
+                        <a:ln>
+                          <a:headEnd/>
+                          <a:tailEnd/>
+                        </a:ln>
+                      </wps:spPr>
+                      <wps:style>
+                        <a:lnRef idx="2">
+                          <a:schemeClr val="accent5"/>
+                        </a:lnRef>
+                        <a:fillRef idx="1">
+                          <a:schemeClr val="lt1"/>
+                        </a:fillRef>
+                        <a:effectRef idx="0">
+                          <a:schemeClr val="accent5"/>
+                        </a:effectRef>
+                        <a:fontRef idx="minor">
+                          <a:schemeClr val="dk1"/>
+                        </a:fontRef>
+                      </wps:style>
+                      <wps:txbx>
+                        <w:txbxContent>
+                          <w:p>
+                            <w:pPr>
+                              <w:rPr>
+                                <w:color w:val="4472C4" w:themeColor="accent1"/>
+                                <w14:shadow w14:blurRad="38100" w14:dist="25400" w14:dir="5400000" w14:sx="100000" w14:sy="100000" w14:kx="0" w14:ky="0" w14:algn="ctr">
+                                  <w14:srgbClr w14:val="6E747A">
+                                    <w14:alpha w14:val="57000"/>
+                                  </w14:srgbClr>
+                                </w14:shadow>
+                                <w14:textOutline w14:w="0" w14:cap="flat" w14:cmpd="sng" w14:algn="ctr">
+                                  <w14:noFill/>
+                                  <w14:prstDash w14:val="solid"/>
+                                  <w14:round/>
+                                </w14:textOutline>
+                              </w:rPr>
+                            </w:pPr>
+                            <w:r>
+                              <w:rPr>
+                                <w:color w:val="4472C4" w:themeColor="accent1"/>
+                                <w14:shadow w14:blurRad="38100" w14:dist="25400" w14:dir="5400000" w14:sx="100000" w14:sy="100000" w14:kx="0" w14:ky="0" w14:algn="ctr">
+                                  <w14:srgbClr w14:val="6E747A">
+                                    <w14:alpha w14:val="57000"/>
+                                  </w14:srgbClr>
+                                </w14:shadow>
+                                <w14:textOutline w14:w="0" w14:cap="flat" w14:cmpd="sng" w14:algn="ctr">
+                                  <w14:noFill/>
+                                  <w14:prstDash w14:val="solid"/>
+                                  <w14:round/>
+                                </w14:textOutline>
+                              </w:rPr>
+                              <w:t>Fig 4.2</w:t>
+                            </w:r>
+                          </w:p>
+                        </w:txbxContent>
+                      </wps:txbx>
+                      <wps:bodyPr rot="0" vert="horz" wrap="square" lIns="91440" tIns="45720" rIns="91440" bIns="45720" anchor="t" anchorCtr="0">
+                        <a:noAutofit/>
+                      </wps:bodyPr>
+                    </wps:wsp>
+                  </a:graphicData>
+                </a:graphic>
+                <wp14:sizeRelH relativeFrom="margin">
+                  <wp14:pctWidth>0</wp14:pctWidth>
+                </wp14:sizeRelH>
+                <wp14:sizeRelV relativeFrom="margin">
+                  <wp14:pctHeight>0</wp14:pctHeight>
+                </wp14:sizeRelV>
+              </wp:anchor>
+            </w:drawing>
+          </mc:Choice>
+          <mc:Fallback>
+            <w:pict>
+              <v:shape w14:anchorId="5496FE05" id="_x0000_s1080" type="#_x0000_t202" style="position:absolute;left:0;text-align:left;margin-left:0;margin-top:314.1pt;width:54pt;height:24pt;z-index:251869184;visibility:visible;mso-wrap-style:square;mso-width-percent:0;mso-height-percent:0;mso-wrap-distance-left:9pt;mso-wrap-distance-top:3.6pt;mso-wrap-distance-right:9pt;mso-wrap-distance-bottom:3.6pt;mso-position-horizontal:left;mso-position-horizontal-relative:margin;mso-position-vertical:absolute;mso-position-vertical-relative:text;mso-width-percent:0;mso-height-percent:0;mso-width-relative:margin;mso-height-relative:margin;v-text-anchor:top" o:gfxdata="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" fillcolor="white [3201]" strokecolor="#5b9bd5 [3208]" strokeweight="1pt">
+                <v:textbox>
+                  <w:txbxContent>
+                    <w:p>
+                      <w:pPr>
+                        <w:rPr>
+                          <w:color w:val="4472C4" w:themeColor="accent1"/>
+                          <w14:shadow w14:blurRad="38100" w14:dist="25400" w14:dir="5400000" w14:sx="100000" w14:sy="100000" w14:kx="0" w14:ky="0" w14:algn="ctr">
+                            <w14:srgbClr w14:val="6E747A">
+                              <w14:alpha w14:val="57000"/>
+                            </w14:srgbClr>
+                          </w14:shadow>
+                          <w14:textOutline w14:w="0" w14:cap="flat" w14:cmpd="sng" w14:algn="ctr">
+                            <w14:noFill/>
+                            <w14:prstDash w14:val="solid"/>
+                            <w14:round/>
+                          </w14:textOutline>
+                        </w:rPr>
+                      </w:pPr>
+                      <w:r>
+                        <w:rPr>
+                          <w:color w:val="4472C4" w:themeColor="accent1"/>
+                          <w14:shadow w14:blurRad="38100" w14:dist="25400" w14:dir="5400000" w14:sx="100000" w14:sy="100000" w14:kx="0" w14:ky="0" w14:algn="ctr">
+                            <w14:srgbClr w14:val="6E747A">
+                              <w14:alpha w14:val="57000"/>
+                            </w14:srgbClr>
+                          </w14:shadow>
+                          <w14:textOutline w14:w="0" w14:cap="flat" w14:cmpd="sng" w14:algn="ctr">
+                            <w14:noFill/>
+                            <w14:prstDash w14:val="solid"/>
+                            <w14:round/>
+                          </w14:textOutline>
+                        </w:rPr>
+                        <w:t>Fig 4.2</w:t>
+                      </w:r>
+                    </w:p>
+                  </w:txbxContent>
+                </v:textbox>
+                <w10:wrap type="square" anchorx="margin"/>
+              </v:shape>
+            </w:pict>
+          </mc:Fallback>
+        </mc:AlternateContent>
+      </w:r>
+      <w:r>
+        <w:rPr>
+          <w:noProof/>
+        </w:rPr>
+        <mc:AlternateContent>
+          <mc:Choice Requires="wps">
+            <w:drawing>
+              <wp:anchor distT="0" distB="0" distL="114300" distR="114300" simplePos="0" relativeHeight="251842560" behindDoc="0" locked="0" layoutInCell="1" allowOverlap="1" wp14:anchorId="4F5544D8" wp14:editId="12D2BA89">
+                <wp:simplePos x="0" y="0"/>
+                <wp:positionH relativeFrom="margin">
+                  <wp:posOffset>881153</wp:posOffset>
+                </wp:positionH>
+                <wp:positionV relativeFrom="paragraph">
+                  <wp:posOffset>3972692</wp:posOffset>
+                </wp:positionV>
+                <wp:extent cx="1019175" cy="371475"/>
+                <wp:effectExtent l="0" t="0" r="28575" b="28575"/>
+                <wp:wrapTopAndBottom/>
+                <wp:docPr id="280" name="Rectangle: Single Corner Snipped 280"/>
+                <wp:cNvGraphicFramePr/>
+                <a:graphic xmlns:a="http://schemas.openxmlformats.org/drawingml/2006/main">
+                  <a:graphicData uri="http://schemas.microsoft.com/office/word/2010/wordprocessingShape">
+                    <wps:wsp>
+                      <wps:cNvSpPr/>
+                      <wps:spPr>
+                        <a:xfrm>
+                          <a:off x="0" y="0"/>
+                          <a:ext cx="1019175" cy="371475"/>
+                        </a:xfrm>
+                        <a:prstGeom prst="snip1Rect">
+                          <a:avLst/>
+                        </a:prstGeom>
+                        <a:ln/>
+                      </wps:spPr>
+                      <wps:style>
+                        <a:lnRef idx="2">
+                          <a:schemeClr val="accent5"/>
+                        </a:lnRef>
+                        <a:fillRef idx="1">
+                          <a:schemeClr val="lt1"/>
+                        </a:fillRef>
+                        <a:effectRef idx="0">
+                          <a:schemeClr val="accent5"/>
+                        </a:effectRef>
+                        <a:fontRef idx="minor">
+                          <a:schemeClr val="dk1"/>
+                        </a:fontRef>
+                      </wps:style>
+                      <wps:txbx>
+                        <w:txbxContent>
+                          <w:p>
+                            <w:pPr>
+                              <w:jc w:val="center"/>
+                              <w:rPr>
+                                <w:color w:val="4472C4" w:themeColor="accent1"/>
+                                <w14:shadow w14:blurRad="38100" w14:dist="25400" w14:dir="5400000" w14:sx="100000" w14:sy="100000" w14:kx="0" w14:ky="0" w14:algn="ctr">
+                                  <w14:srgbClr w14:val="6E747A">
+                                    <w14:alpha w14:val="57000"/>
+                                  </w14:srgbClr>
+                                </w14:shadow>
+                                <w14:textOutline w14:w="0" w14:cap="flat" w14:cmpd="sng" w14:algn="ctr">
+                                  <w14:noFill/>
+                                  <w14:prstDash w14:val="solid"/>
+                                  <w14:round/>
+                                </w14:textOutline>
+                              </w:rPr>
+                            </w:pPr>
+                            <w:r>
+                              <w:rPr>
+                                <w:color w:val="4472C4" w:themeColor="accent1"/>
+                                <w14:shadow w14:blurRad="38100" w14:dist="25400" w14:dir="5400000" w14:sx="100000" w14:sy="100000" w14:kx="0" w14:ky="0" w14:algn="ctr">
+                                  <w14:srgbClr w14:val="6E747A">
+                                    <w14:alpha w14:val="57000"/>
+                                  </w14:srgbClr>
+                                </w14:shadow>
+                                <w14:textOutline w14:w="0" w14:cap="flat" w14:cmpd="sng" w14:algn="ctr">
+                                  <w14:noFill/>
+                                  <w14:prstDash w14:val="solid"/>
+                                  <w14:round/>
+                                </w14:textOutline>
+                              </w:rPr>
+                              <w:t>Back</w:t>
+                            </w:r>
+                          </w:p>
+                        </w:txbxContent>
+                      </wps:txbx>
+                      <wps:bodyPr rot="0" spcFirstLastPara="0" vertOverflow="overflow" horzOverflow="overflow" vert="horz" wrap="square" lIns="91440" tIns="45720" rIns="91440" bIns="45720" numCol="1" spcCol="0" rtlCol="0" fromWordArt="0" anchor="ctr" anchorCtr="0" forceAA="0" compatLnSpc="1">
+                        <a:prstTxWarp prst="textNoShape">
+                          <a:avLst/>
+                        </a:prstTxWarp>
+                        <a:noAutofit/>
+                      </wps:bodyPr>
+                    </wps:wsp>
+                  </a:graphicData>
+                </a:graphic>
+                <wp14:sizeRelV relativeFrom="margin">
+                  <wp14:pctHeight>0</wp14:pctHeight>
+                </wp14:sizeRelV>
+              </wp:anchor>
+            </w:drawing>
+          </mc:Choice>
+          <mc:Fallback>
+            <w:pict>
+              <v:shape w14:anchorId="4F5544D8" id="Rectangle: Single Corner Snipped 280" o:spid="_x0000_s1081" style="position:absolute;left:0;text-align:left;margin-left:69.4pt;margin-top:312.8pt;width:80.25pt;height:29.25pt;z-index:251842560;visibility:visible;mso-wrap-style:square;mso-height-percent:0;mso-wrap-distance-left:9pt;mso-wrap-distance-top:0;mso-wrap-distance-right:9pt;mso-wrap-distance-bottom:0;mso-position-horizontal:absolute;mso-position-horizontal-relative:margin;mso-position-vertical:absolute;mso-position-vertical-relative:text;mso-height-percent:0;mso-height-relative:margin;v-text-anchor:middle" coordsize="1019175,371475" o:spt="100" o:gfxdata="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" adj="-11796480,,5400" path="m,l957261,r61914,61914l1019175,371475,,371475,,xe" fillcolor="white [3201]" strokecolor="#5b9bd5 [3208]" strokeweight="1pt">
+                <v:stroke joinstyle="miter"/>
+                <v:formulas/>
+                <v:path arrowok="t" o:connecttype="custom" o:connectlocs="0,0;957261,0;1019175,61914;1019175,371475;0,371475;0,0" o:connectangles="0,0,0,0,0,0" textboxrect="0,0,1019175,371475"/>
+                <v:textbox>
+                  <w:txbxContent>
+                    <w:p>
+                      <w:pPr>
+                        <w:jc w:val="center"/>
+                        <w:rPr>
+                          <w:color w:val="4472C4" w:themeColor="accent1"/>
+                          <w14:shadow w14:blurRad="38100" w14:dist="25400" w14:dir="5400000" w14:sx="100000" w14:sy="100000" w14:kx="0" w14:ky="0" w14:algn="ctr">
+                            <w14:srgbClr w14:val="6E747A">
+                              <w14:alpha w14:val="57000"/>
+                            </w14:srgbClr>
+                          </w14:shadow>
+                          <w14:textOutline w14:w="0" w14:cap="flat" w14:cmpd="sng" w14:algn="ctr">
+                            <w14:noFill/>
+                            <w14:prstDash w14:val="solid"/>
+                            <w14:round/>
+                          </w14:textOutline>
+                        </w:rPr>
+                      </w:pPr>
+                      <w:r>
+                        <w:rPr>
+                          <w:color w:val="4472C4" w:themeColor="accent1"/>
+                          <w14:shadow w14:blurRad="38100" w14:dist="25400" w14:dir="5400000" w14:sx="100000" w14:sy="100000" w14:kx="0" w14:ky="0" w14:algn="ctr">
+                            <w14:srgbClr w14:val="6E747A">
+                              <w14:alpha w14:val="57000"/>
+                            </w14:srgbClr>
+                          </w14:shadow>
+                          <w14:textOutline w14:w="0" w14:cap="flat" w14:cmpd="sng" w14:algn="ctr">
+                            <w14:noFill/>
+                            <w14:prstDash w14:val="solid"/>
+                            <w14:round/>
+                          </w14:textOutline>
+                        </w:rPr>
+                        <w:t>Back</w:t>
+                      </w:r>
+                    </w:p>
+                  </w:txbxContent>
+                </v:textbox>
+                <w10:wrap type="topAndBottom" anchorx="margin"/>
+              </v:shape>
+            </w:pict>
+          </mc:Fallback>
+        </mc:AlternateContent>
+      </w:r>
+      <w:r>
+        <w:rPr>
+          <w:noProof/>
+        </w:rPr>
+        <mc:AlternateContent>
+          <mc:Choice Requires="wps">
+            <w:drawing>
+              <wp:anchor distT="0" distB="0" distL="114300" distR="114300" simplePos="0" relativeHeight="251858944" behindDoc="0" locked="0" layoutInCell="1" allowOverlap="1" wp14:anchorId="16350F48" wp14:editId="1DB23863">
+                <wp:simplePos x="0" y="0"/>
+                <wp:positionH relativeFrom="column">
+                  <wp:posOffset>4278702</wp:posOffset>
+                </wp:positionH>
+                <wp:positionV relativeFrom="paragraph">
+                  <wp:posOffset>4282500</wp:posOffset>
+                </wp:positionV>
+                <wp:extent cx="120770" cy="1257923"/>
+                <wp:effectExtent l="57150" t="0" r="31750" b="57150"/>
+                <wp:wrapNone/>
+                <wp:docPr id="288" name="Straight Arrow Connector 288"/>
+                <wp:cNvGraphicFramePr/>
+                <a:graphic xmlns:a="http://schemas.openxmlformats.org/drawingml/2006/main">
+                  <a:graphicData uri="http://schemas.microsoft.com/office/word/2010/wordprocessingShape">
+                    <wps:wsp>
+                      <wps:cNvCnPr/>
+                      <wps:spPr>
+                        <a:xfrm flipH="1">
+                          <a:off x="0" y="0"/>
+                          <a:ext cx="120770" cy="1257923"/>
+                        </a:xfrm>
+                        <a:prstGeom prst="straightConnector1">
+                          <a:avLst/>
+                        </a:prstGeom>
+                        <a:noFill/>
+                        <a:ln w="6350" cap="flat" cmpd="sng" algn="ctr">
+                          <a:solidFill>
+                            <a:srgbClr val="4472C4"/>
+                          </a:solidFill>
+                          <a:prstDash val="solid"/>
+                          <a:miter lim="800000"/>
+                          <a:tailEnd type="triangle"/>
+                        </a:ln>
+                        <a:effectLst/>
+                      </wps:spPr>
+                      <wps:bodyPr/>
+                    </wps:wsp>
+                  </a:graphicData>
+                </a:graphic>
+                <wp14:sizeRelH relativeFrom="margin">
+                  <wp14:pctWidth>0</wp14:pctWidth>
+                </wp14:sizeRelH>
+                <wp14:sizeRelV relativeFrom="margin">
+                  <wp14:pctHeight>0</wp14:pctHeight>
+                </wp14:sizeRelV>
+              </wp:anchor>
+            </w:drawing>
+          </mc:Choice>
+          <mc:Fallback>
+            <w:pict>
+              <v:shape w14:anchorId="3A2A4CC9" id="Straight Arrow Connector 288" o:spid="_x0000_s1026" type="#_x0000_t32" style="position:absolute;margin-left:336.9pt;margin-top:337.2pt;width:9.5pt;height:99.05pt;flip:x;z-index:251858944;visibility:visible;mso-wrap-style:square;mso-width-percent:0;mso-height-percent:0;mso-wrap-distance-left:9pt;mso-wrap-distance-top:0;mso-wrap-distance-right:9pt;mso-wrap-distance-bottom:0;mso-position-horizontal:absolute;mso-position-horizontal-relative:text;mso-position-vertical:absolute;mso-position-vertical-relative:text;mso-width-percent:0;mso-height-percent:0;mso-width-relative:margin;mso-height-relative:margin" o:gfxdata="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" strokecolor="#4472c4" strokeweight=".5pt">
+                <v:stroke endarrow="block" joinstyle="miter"/>
+              </v:shape>
+            </w:pict>
+          </mc:Fallback>
+        </mc:AlternateContent>
+      </w:r>
+      <w:r>
+        <w:rPr>
+          <w:noProof/>
+        </w:rPr>
+        <mc:AlternateContent>
+          <mc:Choice Requires="wps">
+            <w:drawing>
+              <wp:anchor distT="0" distB="0" distL="114300" distR="114300" simplePos="0" relativeHeight="251852800" behindDoc="0" locked="0" layoutInCell="1" allowOverlap="1" wp14:anchorId="79148388" wp14:editId="5E06258F">
+                <wp:simplePos x="0" y="0"/>
+                <wp:positionH relativeFrom="margin">
+                  <wp:posOffset>3918369</wp:posOffset>
+                </wp:positionH>
+                <wp:positionV relativeFrom="paragraph">
+                  <wp:posOffset>3913469</wp:posOffset>
+                </wp:positionV>
+                <wp:extent cx="1019175" cy="371475"/>
+                <wp:effectExtent l="0" t="0" r="28575" b="28575"/>
+                <wp:wrapTopAndBottom/>
+                <wp:docPr id="285" name="Rectangle: Single Corner Snipped 285"/>
+                <wp:cNvGraphicFramePr/>
+                <a:graphic xmlns:a="http://schemas.openxmlformats.org/drawingml/2006/main">
+                  <a:graphicData uri="http://schemas.microsoft.com/office/word/2010/wordprocessingShape">
+                    <wps:wsp>
+                      <wps:cNvSpPr/>
+                      <wps:spPr>
+                        <a:xfrm>
+                          <a:off x="0" y="0"/>
+                          <a:ext cx="1019175" cy="371475"/>
+                        </a:xfrm>
+                        <a:prstGeom prst="snip1Rect">
+                          <a:avLst/>
+                        </a:prstGeom>
+                        <a:ln/>
+                      </wps:spPr>
+                      <wps:style>
+                        <a:lnRef idx="2">
+                          <a:schemeClr val="accent5"/>
+                        </a:lnRef>
+                        <a:fillRef idx="1">
+                          <a:schemeClr val="lt1"/>
+                        </a:fillRef>
+                        <a:effectRef idx="0">
+                          <a:schemeClr val="accent5"/>
+                        </a:effectRef>
+                        <a:fontRef idx="minor">
+                          <a:schemeClr val="dk1"/>
+                        </a:fontRef>
+                      </wps:style>
+                      <wps:txbx>
+                        <w:txbxContent>
+                          <w:p>
+                            <w:pPr>
+                              <w:jc w:val="center"/>
+                              <w:rPr>
+                                <w:color w:val="4472C4" w:themeColor="accent1"/>
+                                <w14:shadow w14:blurRad="38100" w14:dist="25400" w14:dir="5400000" w14:sx="100000" w14:sy="100000" w14:kx="0" w14:ky="0" w14:algn="ctr">
+                                  <w14:srgbClr w14:val="6E747A">
+                                    <w14:alpha w14:val="57000"/>
+                                  </w14:srgbClr>
+                                </w14:shadow>
+                                <w14:textOutline w14:w="0" w14:cap="flat" w14:cmpd="sng" w14:algn="ctr">
+                                  <w14:noFill/>
+                                  <w14:prstDash w14:val="solid"/>
+                                  <w14:round/>
+                                </w14:textOutline>
+                              </w:rPr>
+                            </w:pPr>
+                            <w:r>
+                              <w:rPr>
+                                <w:color w:val="4472C4" w:themeColor="accent1"/>
+                                <w14:shadow w14:blurRad="38100" w14:dist="25400" w14:dir="5400000" w14:sx="100000" w14:sy="100000" w14:kx="0" w14:ky="0" w14:algn="ctr">
+                                  <w14:srgbClr w14:val="6E747A">
+                                    <w14:alpha w14:val="57000"/>
+                                  </w14:srgbClr>
+                                </w14:shadow>
+                                <w14:textOutline w14:w="0" w14:cap="flat" w14:cmpd="sng" w14:algn="ctr">
+                                  <w14:noFill/>
+                                  <w14:prstDash w14:val="solid"/>
+                                  <w14:round/>
+                                </w14:textOutline>
+                              </w:rPr>
+                              <w:t>Search Box</w:t>
+                            </w:r>
+                          </w:p>
+                        </w:txbxContent>
+                      </wps:txbx>
+                      <wps:bodyPr rot="0" spcFirstLastPara="0" vertOverflow="overflow" horzOverflow="overflow" vert="horz" wrap="square" lIns="91440" tIns="45720" rIns="91440" bIns="45720" numCol="1" spcCol="0" rtlCol="0" fromWordArt="0" anchor="ctr" anchorCtr="0" forceAA="0" compatLnSpc="1">
+                        <a:prstTxWarp prst="textNoShape">
+                          <a:avLst/>
+                        </a:prstTxWarp>
+                        <a:noAutofit/>
+                      </wps:bodyPr>
+                    </wps:wsp>
+                  </a:graphicData>
+                </a:graphic>
+                <wp14:sizeRelV relativeFrom="margin">
+                  <wp14:pctHeight>0</wp14:pctHeight>
+                </wp14:sizeRelV>
+              </wp:anchor>
+            </w:drawing>
+          </mc:Choice>
+          <mc:Fallback>
+            <w:pict>
+              <v:shape w14:anchorId="79148388" id="Rectangle: Single Corner Snipped 285" o:spid="_x0000_s1082" style="position:absolute;left:0;text-align:left;margin-left:308.55pt;margin-top:308.15pt;width:80.25pt;height:29.25pt;z-index:251852800;visibility:visible;mso-wrap-style:square;mso-height-percent:0;mso-wrap-distance-left:9pt;mso-wrap-distance-top:0;mso-wrap-distance-right:9pt;mso-wrap-distance-bottom:0;mso-position-horizontal:absolute;mso-position-horizontal-relative:margin;mso-position-vertical:absolute;mso-position-vertical-relative:text;mso-height-percent:0;mso-height-relative:margin;v-text-anchor:middle" coordsize="1019175,371475" o:spt="100" o:gfxdata="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" adj="-11796480,,5400" path="m,l957261,r61914,61914l1019175,371475,,371475,,xe" fillcolor="white [3201]" strokecolor="#5b9bd5 [3208]" strokeweight="1pt">
+                <v:stroke joinstyle="miter"/>
+                <v:formulas/>
+                <v:path arrowok="t" o:connecttype="custom" o:connectlocs="0,0;957261,0;1019175,61914;1019175,371475;0,371475;0,0" o:connectangles="0,0,0,0,0,0" textboxrect="0,0,1019175,371475"/>
+                <v:textbox>
+                  <w:txbxContent>
+                    <w:p>
+                      <w:pPr>
+                        <w:jc w:val="center"/>
+                        <w:rPr>
+                          <w:color w:val="4472C4" w:themeColor="accent1"/>
+                          <w14:shadow w14:blurRad="38100" w14:dist="25400" w14:dir="5400000" w14:sx="100000" w14:sy="100000" w14:kx="0" w14:ky="0" w14:algn="ctr">
+                            <w14:srgbClr w14:val="6E747A">
+                              <w14:alpha w14:val="57000"/>
+                            </w14:srgbClr>
+                          </w14:shadow>
+                          <w14:textOutline w14:w="0" w14:cap="flat" w14:cmpd="sng" w14:algn="ctr">
+                            <w14:noFill/>
+                            <w14:prstDash w14:val="solid"/>
+                            <w14:round/>
+                          </w14:textOutline>
+                        </w:rPr>
+                      </w:pPr>
+                      <w:r>
+                        <w:rPr>
+                          <w:color w:val="4472C4" w:themeColor="accent1"/>
+                          <w14:shadow w14:blurRad="38100" w14:dist="25400" w14:dir="5400000" w14:sx="100000" w14:sy="100000" w14:kx="0" w14:ky="0" w14:algn="ctr">
+                            <w14:srgbClr w14:val="6E747A">
+                              <w14:alpha w14:val="57000"/>
+                            </w14:srgbClr>
+                          </w14:shadow>
+                          <w14:textOutline w14:w="0" w14:cap="flat" w14:cmpd="sng" w14:algn="ctr">
+                            <w14:noFill/>
+                            <w14:prstDash w14:val="solid"/>
+                            <w14:round/>
+                          </w14:textOutline>
+                        </w:rPr>
+                        <w:t>Search Box</w:t>
+                      </w:r>
+                    </w:p>
+                  </w:txbxContent>
+                </v:textbox>
+                <w10:wrap type="topAndBottom" anchorx="margin"/>
+              </v:shape>
+            </w:pict>
+          </mc:Fallback>
+        </mc:AlternateContent>
+      </w:r>
+      <w:r>
+        <w:rPr>
+          <w:noProof/>
+          <w:sz w:val="28"/>
+          <w:szCs w:val="28"/>
+        </w:rPr>
+        <mc:AlternateContent>
+          <mc:Choice Requires="wps">
+            <w:drawing>
+              <wp:anchor distT="45720" distB="45720" distL="114300" distR="114300" simplePos="0" relativeHeight="251837440" behindDoc="0" locked="0" layoutInCell="1" allowOverlap="1" wp14:anchorId="2311D2CF" wp14:editId="422A2AD4">
                 <wp:simplePos x="0" y="0"/>
                 <wp:positionH relativeFrom="margin">
                   <wp:align>left</wp:align>
@@ -17676,7 +18285,7 @@
           </mc:Choice>
           <mc:Fallback>
             <w:pict>
-              <v:shape w14:anchorId="2311D2CF" id="_x0000_s1080" type="#_x0000_t202" style="position:absolute;left:0;text-align:left;margin-left:0;margin-top:16.4pt;width:54pt;height:24pt;z-index:251837440;visibility:visible;mso-wrap-style:square;mso-width-percent:0;mso-height-percent:0;mso-wrap-distance-left:9pt;mso-wrap-distance-top:3.6pt;mso-wrap-distance-right:9pt;mso-wrap-distance-bottom:3.6pt;mso-position-horizontal:left;mso-position-horizontal-relative:margin;mso-position-vertical:absolute;mso-position-vertical-relative:text;mso-width-percent:0;mso-height-percent:0;mso-width-relative:margin;mso-height-relative:margin;v-text-anchor:top" o:gfxdata="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" fillcolor="white [3201]" strokecolor="#5b9bd5 [3208]" strokeweight="1pt">
+              <v:shape w14:anchorId="2311D2CF" id="_x0000_s1083" type="#_x0000_t202" style="position:absolute;left:0;text-align:left;margin-left:0;margin-top:16.4pt;width:54pt;height:24pt;z-index:251837440;visibility:visible;mso-wrap-style:square;mso-width-percent:0;mso-height-percent:0;mso-wrap-distance-left:9pt;mso-wrap-distance-top:3.6pt;mso-wrap-distance-right:9pt;mso-wrap-distance-bottom:3.6pt;mso-position-horizontal:left;mso-position-horizontal-relative:margin;mso-position-vertical:absolute;mso-position-vertical-relative:text;mso-width-percent:0;mso-height-percent:0;mso-width-relative:margin;mso-height-relative:margin;v-text-anchor:top" o:gfxdata="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" fillcolor="white [3201]" strokecolor="#5b9bd5 [3208]" strokeweight="1pt">
                 <v:textbox>
                   <w:txbxContent>
                     <w:p>
@@ -17731,6 +18340,8 @@
           <w:szCs w:val="28"/>
         </w:rPr>
       </w:pPr>
+      <w:bookmarkStart w:id="0" w:name="_GoBack"/>
+      <w:bookmarkEnd w:id="0"/>
       <w:r>
         <w:rPr>
           <w:noProof/>
@@ -17738,42 +18349,115 @@
         <mc:AlternateContent>
           <mc:Choice Requires="wps">
             <w:drawing>
-              <wp:anchor distT="0" distB="0" distL="114300" distR="114300" simplePos="0" relativeHeight="251856896" behindDoc="0" locked="0" layoutInCell="1" allowOverlap="1" wp14:anchorId="748F7FDF" wp14:editId="526F005D">
+              <wp:anchor distT="0" distB="0" distL="114300" distR="114300" simplePos="0" relativeHeight="251902976" behindDoc="0" locked="0" layoutInCell="1" allowOverlap="1" wp14:anchorId="4AB9B598" wp14:editId="51A8038F">
                 <wp:simplePos x="0" y="0"/>
                 <wp:positionH relativeFrom="column">
-                  <wp:posOffset>1514475</wp:posOffset>
+                  <wp:posOffset>2347643</wp:posOffset>
                 </wp:positionH>
                 <wp:positionV relativeFrom="paragraph">
-                  <wp:posOffset>3780789</wp:posOffset>
+                  <wp:posOffset>5427884</wp:posOffset>
                 </wp:positionV>
-                <wp:extent cx="247650" cy="352425"/>
-                <wp:effectExtent l="38100" t="0" r="19050" b="47625"/>
+                <wp:extent cx="1577376" cy="715993"/>
+                <wp:effectExtent l="38100" t="38100" r="22860" b="27305"/>
                 <wp:wrapNone/>
-                <wp:docPr id="287" name="Straight Arrow Connector 287"/>
+                <wp:docPr id="253" name="Straight Arrow Connector 253"/>
                 <wp:cNvGraphicFramePr/>
                 <a:graphic xmlns:a="http://schemas.openxmlformats.org/drawingml/2006/main">
                   <a:graphicData uri="http://schemas.microsoft.com/office/word/2010/wordprocessingShape">
                     <wps:wsp>
                       <wps:cNvCnPr/>
                       <wps:spPr>
-                        <a:xfrm flipH="1">
+                        <a:xfrm flipH="1" flipV="1">
                           <a:off x="0" y="0"/>
-                          <a:ext cx="247650" cy="352425"/>
+                          <a:ext cx="1577376" cy="715993"/>
                         </a:xfrm>
                         <a:prstGeom prst="straightConnector1">
                           <a:avLst/>
                         </a:prstGeom>
-                        <a:noFill/>
-                        <a:ln w="6350" cap="flat" cmpd="sng" algn="ctr">
-                          <a:solidFill>
-                            <a:srgbClr val="4472C4"/>
-                          </a:solidFill>
-                          <a:prstDash val="solid"/>
-                          <a:miter lim="800000"/>
+                        <a:ln>
                           <a:tailEnd type="triangle"/>
                         </a:ln>
-                        <a:effectLst/>
                       </wps:spPr>
+                      <wps:style>
+                        <a:lnRef idx="1">
+                          <a:schemeClr val="accent1"/>
+                        </a:lnRef>
+                        <a:fillRef idx="0">
+                          <a:schemeClr val="accent1"/>
+                        </a:fillRef>
+                        <a:effectRef idx="0">
+                          <a:schemeClr val="accent1"/>
+                        </a:effectRef>
+                        <a:fontRef idx="minor">
+                          <a:schemeClr val="tx1"/>
+                        </a:fontRef>
+                      </wps:style>
+                      <wps:bodyPr/>
+                    </wps:wsp>
+                  </a:graphicData>
+                </a:graphic>
+              </wp:anchor>
+            </w:drawing>
+          </mc:Choice>
+          <mc:Fallback>
+            <w:pict>
+              <v:shape w14:anchorId="2ACF073F" id="Straight Arrow Connector 253" o:spid="_x0000_s1026" type="#_x0000_t32" style="position:absolute;margin-left:184.85pt;margin-top:427.4pt;width:124.2pt;height:56.4pt;flip:x y;z-index:251902976;visibility:visible;mso-wrap-style:square;mso-wrap-distance-left:9pt;mso-wrap-distance-top:0;mso-wrap-distance-right:9pt;mso-wrap-distance-bottom:0;mso-position-horizontal:absolute;mso-position-horizontal-relative:text;mso-position-vertical:absolute;mso-position-vertical-relative:text" o:gfxdata="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" strokecolor="#4472c4 [3204]" strokeweight=".5pt">
+                <v:stroke endarrow="block" joinstyle="miter"/>
+              </v:shape>
+            </w:pict>
+          </mc:Fallback>
+        </mc:AlternateContent>
+      </w:r>
+      <w:r>
+        <w:rPr>
+          <w:noProof/>
+        </w:rPr>
+        <mc:AlternateContent>
+          <mc:Choice Requires="wps">
+            <w:drawing>
+              <wp:anchor distT="0" distB="0" distL="114300" distR="114300" simplePos="0" relativeHeight="251901952" behindDoc="0" locked="0" layoutInCell="1" allowOverlap="1" wp14:anchorId="6B278520" wp14:editId="3A89A5EA">
+                <wp:simplePos x="0" y="0"/>
+                <wp:positionH relativeFrom="column">
+                  <wp:posOffset>1846052</wp:posOffset>
+                </wp:positionH>
+                <wp:positionV relativeFrom="paragraph">
+                  <wp:posOffset>5471015</wp:posOffset>
+                </wp:positionV>
+                <wp:extent cx="1043796" cy="672861"/>
+                <wp:effectExtent l="38100" t="38100" r="23495" b="32385"/>
+                <wp:wrapNone/>
+                <wp:docPr id="252" name="Straight Arrow Connector 252"/>
+                <wp:cNvGraphicFramePr/>
+                <a:graphic xmlns:a="http://schemas.openxmlformats.org/drawingml/2006/main">
+                  <a:graphicData uri="http://schemas.microsoft.com/office/word/2010/wordprocessingShape">
+                    <wps:wsp>
+                      <wps:cNvCnPr/>
+                      <wps:spPr>
+                        <a:xfrm flipH="1" flipV="1">
+                          <a:off x="0" y="0"/>
+                          <a:ext cx="1043796" cy="672861"/>
+                        </a:xfrm>
+                        <a:prstGeom prst="straightConnector1">
+                          <a:avLst/>
+                        </a:prstGeom>
+                        <a:ln>
+                          <a:tailEnd type="triangle"/>
+                        </a:ln>
+                      </wps:spPr>
+                      <wps:style>
+                        <a:lnRef idx="1">
+                          <a:schemeClr val="accent1"/>
+                        </a:lnRef>
+                        <a:fillRef idx="0">
+                          <a:schemeClr val="accent1"/>
+                        </a:fillRef>
+                        <a:effectRef idx="0">
+                          <a:schemeClr val="accent1"/>
+                        </a:effectRef>
+                        <a:fontRef idx="minor">
+                          <a:schemeClr val="tx1"/>
+                        </a:fontRef>
+                      </wps:style>
                       <wps:bodyPr/>
                     </wps:wsp>
                   </a:graphicData>
@@ -17789,7 +18473,7 @@
           </mc:Choice>
           <mc:Fallback>
             <w:pict>
-              <v:shape w14:anchorId="2F6F31F2" id="Straight Arrow Connector 287" o:spid="_x0000_s1026" type="#_x0000_t32" style="position:absolute;margin-left:119.25pt;margin-top:297.7pt;width:19.5pt;height:27.75pt;flip:x;z-index:251856896;visibility:visible;mso-wrap-style:square;mso-width-percent:0;mso-height-percent:0;mso-wrap-distance-left:9pt;mso-wrap-distance-top:0;mso-wrap-distance-right:9pt;mso-wrap-distance-bottom:0;mso-position-horizontal:absolute;mso-position-horizontal-relative:text;mso-position-vertical:absolute;mso-position-vertical-relative:text;mso-width-percent:0;mso-height-percent:0;mso-width-relative:margin;mso-height-relative:margin" o:gfxdata="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" strokecolor="#4472c4" strokeweight=".5pt">
+              <v:shape w14:anchorId="4ECDEBED" id="Straight Arrow Connector 252" o:spid="_x0000_s1026" type="#_x0000_t32" style="position:absolute;margin-left:145.35pt;margin-top:430.8pt;width:82.2pt;height:53pt;flip:x y;z-index:251901952;visibility:visible;mso-wrap-style:square;mso-width-percent:0;mso-height-percent:0;mso-wrap-distance-left:9pt;mso-wrap-distance-top:0;mso-wrap-distance-right:9pt;mso-wrap-distance-bottom:0;mso-position-horizontal:absolute;mso-position-horizontal-relative:text;mso-position-vertical:absolute;mso-position-vertical-relative:text;mso-width-percent:0;mso-height-percent:0;mso-width-relative:margin;mso-height-relative:margin" o:gfxdata="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" strokecolor="#4472c4 [3204]" strokeweight=".5pt">
                 <v:stroke endarrow="block" joinstyle="miter"/>
               </v:shape>
             </w:pict>
@@ -17799,352 +18483,53 @@
       <w:r>
         <w:rPr>
           <w:noProof/>
-          <w:sz w:val="28"/>
-          <w:szCs w:val="28"/>
         </w:rPr>
         <mc:AlternateContent>
           <mc:Choice Requires="wps">
             <w:drawing>
-              <wp:anchor distT="45720" distB="45720" distL="114300" distR="114300" simplePos="0" relativeHeight="251869184" behindDoc="0" locked="0" layoutInCell="1" allowOverlap="1" wp14:anchorId="5496FE05" wp14:editId="170BBEEA">
+              <wp:anchor distT="0" distB="0" distL="114300" distR="114300" simplePos="0" relativeHeight="251900928" behindDoc="0" locked="0" layoutInCell="1" allowOverlap="1" wp14:anchorId="0433FA8D" wp14:editId="046F3423">
                 <wp:simplePos x="0" y="0"/>
-                <wp:positionH relativeFrom="margin">
-                  <wp:align>left</wp:align>
+                <wp:positionH relativeFrom="column">
+                  <wp:posOffset>1414731</wp:posOffset>
                 </wp:positionH>
                 <wp:positionV relativeFrom="paragraph">
-                  <wp:posOffset>3418205</wp:posOffset>
+                  <wp:posOffset>5462390</wp:posOffset>
                 </wp:positionV>
-                <wp:extent cx="685800" cy="304800"/>
-                <wp:effectExtent l="0" t="0" r="19050" b="19050"/>
-                <wp:wrapSquare wrapText="bothSides"/>
-                <wp:docPr id="294" name="Text Box 2"/>
-                <wp:cNvGraphicFramePr>
-                  <a:graphicFrameLocks xmlns:a="http://schemas.openxmlformats.org/drawingml/2006/main"/>
-                </wp:cNvGraphicFramePr>
-                <a:graphic xmlns:a="http://schemas.openxmlformats.org/drawingml/2006/main">
-                  <a:graphicData uri="http://schemas.microsoft.com/office/word/2010/wordprocessingShape">
-                    <wps:wsp>
-                      <wps:cNvSpPr txBox="1">
-                        <a:spLocks noChangeArrowheads="1"/>
-                      </wps:cNvSpPr>
-                      <wps:spPr bwMode="auto">
-                        <a:xfrm>
-                          <a:off x="0" y="0"/>
-                          <a:ext cx="685800" cy="304800"/>
-                        </a:xfrm>
-                        <a:prstGeom prst="rect">
-                          <a:avLst/>
-                        </a:prstGeom>
-                        <a:ln>
-                          <a:headEnd/>
-                          <a:tailEnd/>
-                        </a:ln>
-                      </wps:spPr>
-                      <wps:style>
-                        <a:lnRef idx="2">
-                          <a:schemeClr val="accent5"/>
-                        </a:lnRef>
-                        <a:fillRef idx="1">
-                          <a:schemeClr val="lt1"/>
-                        </a:fillRef>
-                        <a:effectRef idx="0">
-                          <a:schemeClr val="accent5"/>
-                        </a:effectRef>
-                        <a:fontRef idx="minor">
-                          <a:schemeClr val="dk1"/>
-                        </a:fontRef>
-                      </wps:style>
-                      <wps:txbx>
-                        <w:txbxContent>
-                          <w:p>
-                            <w:pPr>
-                              <w:rPr>
-                                <w:color w:val="4472C4" w:themeColor="accent1"/>
-                                <w14:shadow w14:blurRad="38100" w14:dist="25400" w14:dir="5400000" w14:sx="100000" w14:sy="100000" w14:kx="0" w14:ky="0" w14:algn="ctr">
-                                  <w14:srgbClr w14:val="6E747A">
-                                    <w14:alpha w14:val="57000"/>
-                                  </w14:srgbClr>
-                                </w14:shadow>
-                                <w14:textOutline w14:w="0" w14:cap="flat" w14:cmpd="sng" w14:algn="ctr">
-                                  <w14:noFill/>
-                                  <w14:prstDash w14:val="solid"/>
-                                  <w14:round/>
-                                </w14:textOutline>
-                              </w:rPr>
-                            </w:pPr>
-                            <w:r>
-                              <w:rPr>
-                                <w:color w:val="4472C4" w:themeColor="accent1"/>
-                                <w14:shadow w14:blurRad="38100" w14:dist="25400" w14:dir="5400000" w14:sx="100000" w14:sy="100000" w14:kx="0" w14:ky="0" w14:algn="ctr">
-                                  <w14:srgbClr w14:val="6E747A">
-                                    <w14:alpha w14:val="57000"/>
-                                  </w14:srgbClr>
-                                </w14:shadow>
-                                <w14:textOutline w14:w="0" w14:cap="flat" w14:cmpd="sng" w14:algn="ctr">
-                                  <w14:noFill/>
-                                  <w14:prstDash w14:val="solid"/>
-                                  <w14:round/>
-                                </w14:textOutline>
-                              </w:rPr>
-                              <w:t>Fig 4.2</w:t>
-                            </w:r>
-                          </w:p>
-                        </w:txbxContent>
-                      </wps:txbx>
-                      <wps:bodyPr rot="0" vert="horz" wrap="square" lIns="91440" tIns="45720" rIns="91440" bIns="45720" anchor="t" anchorCtr="0">
-                        <a:noAutofit/>
-                      </wps:bodyPr>
-                    </wps:wsp>
-                  </a:graphicData>
-                </a:graphic>
-                <wp14:sizeRelH relativeFrom="margin">
-                  <wp14:pctWidth>0</wp14:pctWidth>
-                </wp14:sizeRelH>
-                <wp14:sizeRelV relativeFrom="margin">
-                  <wp14:pctHeight>0</wp14:pctHeight>
-                </wp14:sizeRelV>
-              </wp:anchor>
-            </w:drawing>
-          </mc:Choice>
-          <mc:Fallback>
-            <w:pict>
-              <v:shape w14:anchorId="5496FE05" id="_x0000_s1081" type="#_x0000_t202" style="position:absolute;left:0;text-align:left;margin-left:0;margin-top:269.15pt;width:54pt;height:24pt;z-index:251869184;visibility:visible;mso-wrap-style:square;mso-width-percent:0;mso-height-percent:0;mso-wrap-distance-left:9pt;mso-wrap-distance-top:3.6pt;mso-wrap-distance-right:9pt;mso-wrap-distance-bottom:3.6pt;mso-position-horizontal:left;mso-position-horizontal-relative:margin;mso-position-vertical:absolute;mso-position-vertical-relative:text;mso-width-percent:0;mso-height-percent:0;mso-width-relative:margin;mso-height-relative:margin;v-text-anchor:top" o:gfxdata="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" fillcolor="white [3201]" strokecolor="#5b9bd5 [3208]" strokeweight="1pt">
-                <v:textbox>
-                  <w:txbxContent>
-                    <w:p>
-                      <w:pPr>
-                        <w:rPr>
-                          <w:color w:val="4472C4" w:themeColor="accent1"/>
-                          <w14:shadow w14:blurRad="38100" w14:dist="25400" w14:dir="5400000" w14:sx="100000" w14:sy="100000" w14:kx="0" w14:ky="0" w14:algn="ctr">
-                            <w14:srgbClr w14:val="6E747A">
-                              <w14:alpha w14:val="57000"/>
-                            </w14:srgbClr>
-                          </w14:shadow>
-                          <w14:textOutline w14:w="0" w14:cap="flat" w14:cmpd="sng" w14:algn="ctr">
-                            <w14:noFill/>
-                            <w14:prstDash w14:val="solid"/>
-                            <w14:round/>
-                          </w14:textOutline>
-                        </w:rPr>
-                      </w:pPr>
-                      <w:r>
-                        <w:rPr>
-                          <w:color w:val="4472C4" w:themeColor="accent1"/>
-                          <w14:shadow w14:blurRad="38100" w14:dist="25400" w14:dir="5400000" w14:sx="100000" w14:sy="100000" w14:kx="0" w14:ky="0" w14:algn="ctr">
-                            <w14:srgbClr w14:val="6E747A">
-                              <w14:alpha w14:val="57000"/>
-                            </w14:srgbClr>
-                          </w14:shadow>
-                          <w14:textOutline w14:w="0" w14:cap="flat" w14:cmpd="sng" w14:algn="ctr">
-                            <w14:noFill/>
-                            <w14:prstDash w14:val="solid"/>
-                            <w14:round/>
-                          </w14:textOutline>
-                        </w:rPr>
-                        <w:t>Fig 4.2</w:t>
-                      </w:r>
-                    </w:p>
-                  </w:txbxContent>
-                </v:textbox>
-                <w10:wrap type="square" anchorx="margin"/>
-              </v:shape>
-            </w:pict>
-          </mc:Fallback>
-        </mc:AlternateContent>
-      </w:r>
-      <w:r>
-        <w:rPr>
-          <w:noProof/>
-        </w:rPr>
-        <mc:AlternateContent>
-          <mc:Choice Requires="wps">
-            <w:drawing>
-              <wp:anchor distT="0" distB="0" distL="114300" distR="114300" simplePos="0" relativeHeight="251842560" behindDoc="0" locked="0" layoutInCell="1" allowOverlap="1" wp14:anchorId="4F5544D8" wp14:editId="38A7DBCB">
-                <wp:simplePos x="0" y="0"/>
-                <wp:positionH relativeFrom="margin">
-                  <wp:posOffset>1019175</wp:posOffset>
-                </wp:positionH>
-                <wp:positionV relativeFrom="paragraph">
-                  <wp:posOffset>3410585</wp:posOffset>
-                </wp:positionV>
-                <wp:extent cx="1019175" cy="371475"/>
-                <wp:effectExtent l="0" t="0" r="28575" b="28575"/>
-                <wp:wrapTopAndBottom/>
-                <wp:docPr id="280" name="Rectangle: Single Corner Snipped 280"/>
-                <wp:cNvGraphicFramePr/>
-                <a:graphic xmlns:a="http://schemas.openxmlformats.org/drawingml/2006/main">
-                  <a:graphicData uri="http://schemas.microsoft.com/office/word/2010/wordprocessingShape">
-                    <wps:wsp>
-                      <wps:cNvSpPr/>
-                      <wps:spPr>
-                        <a:xfrm>
-                          <a:off x="0" y="0"/>
-                          <a:ext cx="1019175" cy="371475"/>
-                        </a:xfrm>
-                        <a:prstGeom prst="snip1Rect">
-                          <a:avLst/>
-                        </a:prstGeom>
-                        <a:ln/>
-                      </wps:spPr>
-                      <wps:style>
-                        <a:lnRef idx="2">
-                          <a:schemeClr val="accent5"/>
-                        </a:lnRef>
-                        <a:fillRef idx="1">
-                          <a:schemeClr val="lt1"/>
-                        </a:fillRef>
-                        <a:effectRef idx="0">
-                          <a:schemeClr val="accent5"/>
-                        </a:effectRef>
-                        <a:fontRef idx="minor">
-                          <a:schemeClr val="dk1"/>
-                        </a:fontRef>
-                      </wps:style>
-                      <wps:txbx>
-                        <w:txbxContent>
-                          <w:p>
-                            <w:pPr>
-                              <w:jc w:val="center"/>
-                              <w:rPr>
-                                <w:color w:val="4472C4" w:themeColor="accent1"/>
-                                <w14:shadow w14:blurRad="38100" w14:dist="25400" w14:dir="5400000" w14:sx="100000" w14:sy="100000" w14:kx="0" w14:ky="0" w14:algn="ctr">
-                                  <w14:srgbClr w14:val="6E747A">
-                                    <w14:alpha w14:val="57000"/>
-                                  </w14:srgbClr>
-                                </w14:shadow>
-                                <w14:textOutline w14:w="0" w14:cap="flat" w14:cmpd="sng" w14:algn="ctr">
-                                  <w14:noFill/>
-                                  <w14:prstDash w14:val="solid"/>
-                                  <w14:round/>
-                                </w14:textOutline>
-                              </w:rPr>
-                            </w:pPr>
-                            <w:r>
-                              <w:rPr>
-                                <w:color w:val="4472C4" w:themeColor="accent1"/>
-                                <w14:shadow w14:blurRad="38100" w14:dist="25400" w14:dir="5400000" w14:sx="100000" w14:sy="100000" w14:kx="0" w14:ky="0" w14:algn="ctr">
-                                  <w14:srgbClr w14:val="6E747A">
-                                    <w14:alpha w14:val="57000"/>
-                                  </w14:srgbClr>
-                                </w14:shadow>
-                                <w14:textOutline w14:w="0" w14:cap="flat" w14:cmpd="sng" w14:algn="ctr">
-                                  <w14:noFill/>
-                                  <w14:prstDash w14:val="solid"/>
-                                  <w14:round/>
-                                </w14:textOutline>
-                              </w:rPr>
-                              <w:t>Back</w:t>
-                            </w:r>
-                          </w:p>
-                        </w:txbxContent>
-                      </wps:txbx>
-                      <wps:bodyPr rot="0" spcFirstLastPara="0" vertOverflow="overflow" horzOverflow="overflow" vert="horz" wrap="square" lIns="91440" tIns="45720" rIns="91440" bIns="45720" numCol="1" spcCol="0" rtlCol="0" fromWordArt="0" anchor="ctr" anchorCtr="0" forceAA="0" compatLnSpc="1">
-                        <a:prstTxWarp prst="textNoShape">
-                          <a:avLst/>
-                        </a:prstTxWarp>
-                        <a:noAutofit/>
-                      </wps:bodyPr>
-                    </wps:wsp>
-                  </a:graphicData>
-                </a:graphic>
-                <wp14:sizeRelV relativeFrom="margin">
-                  <wp14:pctHeight>0</wp14:pctHeight>
-                </wp14:sizeRelV>
-              </wp:anchor>
-            </w:drawing>
-          </mc:Choice>
-          <mc:Fallback>
-            <w:pict>
-              <v:shape w14:anchorId="4F5544D8" id="Rectangle: Single Corner Snipped 280" o:spid="_x0000_s1082" style="position:absolute;left:0;text-align:left;margin-left:80.25pt;margin-top:268.55pt;width:80.25pt;height:29.25pt;z-index:251842560;visibility:visible;mso-wrap-style:square;mso-height-percent:0;mso-wrap-distance-left:9pt;mso-wrap-distance-top:0;mso-wrap-distance-right:9pt;mso-wrap-distance-bottom:0;mso-position-horizontal:absolute;mso-position-horizontal-relative:margin;mso-position-vertical:absolute;mso-position-vertical-relative:text;mso-height-percent:0;mso-height-relative:margin;v-text-anchor:middle" coordsize="1019175,371475" o:spt="100" o:gfxdata="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" adj="-11796480,,5400" path="m,l957261,r61914,61914l1019175,371475,,371475,,xe" fillcolor="white [3201]" strokecolor="#5b9bd5 [3208]" strokeweight="1pt">
-                <v:stroke joinstyle="miter"/>
-                <v:formulas/>
-                <v:path arrowok="t" o:connecttype="custom" o:connectlocs="0,0;957261,0;1019175,61914;1019175,371475;0,371475;0,0" o:connectangles="0,0,0,0,0,0" textboxrect="0,0,1019175,371475"/>
-                <v:textbox>
-                  <w:txbxContent>
-                    <w:p>
-                      <w:pPr>
-                        <w:jc w:val="center"/>
-                        <w:rPr>
-                          <w:color w:val="4472C4" w:themeColor="accent1"/>
-                          <w14:shadow w14:blurRad="38100" w14:dist="25400" w14:dir="5400000" w14:sx="100000" w14:sy="100000" w14:kx="0" w14:ky="0" w14:algn="ctr">
-                            <w14:srgbClr w14:val="6E747A">
-                              <w14:alpha w14:val="57000"/>
-                            </w14:srgbClr>
-                          </w14:shadow>
-                          <w14:textOutline w14:w="0" w14:cap="flat" w14:cmpd="sng" w14:algn="ctr">
-                            <w14:noFill/>
-                            <w14:prstDash w14:val="solid"/>
-                            <w14:round/>
-                          </w14:textOutline>
-                        </w:rPr>
-                      </w:pPr>
-                      <w:r>
-                        <w:rPr>
-                          <w:color w:val="4472C4" w:themeColor="accent1"/>
-                          <w14:shadow w14:blurRad="38100" w14:dist="25400" w14:dir="5400000" w14:sx="100000" w14:sy="100000" w14:kx="0" w14:ky="0" w14:algn="ctr">
-                            <w14:srgbClr w14:val="6E747A">
-                              <w14:alpha w14:val="57000"/>
-                            </w14:srgbClr>
-                          </w14:shadow>
-                          <w14:textOutline w14:w="0" w14:cap="flat" w14:cmpd="sng" w14:algn="ctr">
-                            <w14:noFill/>
-                            <w14:prstDash w14:val="solid"/>
-                            <w14:round/>
-                          </w14:textOutline>
-                        </w:rPr>
-                        <w:t>Back</w:t>
-                      </w:r>
-                    </w:p>
-                  </w:txbxContent>
-                </v:textbox>
-                <w10:wrap type="topAndBottom" anchorx="margin"/>
-              </v:shape>
-            </w:pict>
-          </mc:Fallback>
-        </mc:AlternateContent>
-      </w:r>
-      <w:r>
-        <w:rPr>
-          <w:noProof/>
-        </w:rPr>
-        <mc:AlternateContent>
-          <mc:Choice Requires="wps">
-            <w:drawing>
-              <wp:anchor distT="0" distB="0" distL="114300" distR="114300" simplePos="0" relativeHeight="251858944" behindDoc="0" locked="0" layoutInCell="1" allowOverlap="1" wp14:anchorId="16350F48" wp14:editId="00F5E5DE">
-                <wp:simplePos x="0" y="0"/>
-                <wp:positionH relativeFrom="column">
-                  <wp:posOffset>4448175</wp:posOffset>
-                </wp:positionH>
-                <wp:positionV relativeFrom="paragraph">
-                  <wp:posOffset>3799839</wp:posOffset>
-                </wp:positionV>
-                <wp:extent cx="180975" cy="962025"/>
-                <wp:effectExtent l="0" t="0" r="66675" b="47625"/>
+                <wp:extent cx="224047" cy="689562"/>
+                <wp:effectExtent l="38100" t="38100" r="24130" b="15875"/>
                 <wp:wrapNone/>
-                <wp:docPr id="288" name="Straight Arrow Connector 288"/>
+                <wp:docPr id="250" name="Straight Arrow Connector 250"/>
                 <wp:cNvGraphicFramePr/>
                 <a:graphic xmlns:a="http://schemas.openxmlformats.org/drawingml/2006/main">
                   <a:graphicData uri="http://schemas.microsoft.com/office/word/2010/wordprocessingShape">
                     <wps:wsp>
                       <wps:cNvCnPr/>
                       <wps:spPr>
-                        <a:xfrm>
+                        <a:xfrm flipH="1" flipV="1">
                           <a:off x="0" y="0"/>
-                          <a:ext cx="180975" cy="962025"/>
+                          <a:ext cx="224047" cy="689562"/>
                         </a:xfrm>
                         <a:prstGeom prst="straightConnector1">
                           <a:avLst/>
                         </a:prstGeom>
-                        <a:noFill/>
-                        <a:ln w="6350" cap="flat" cmpd="sng" algn="ctr">
-                          <a:solidFill>
-                            <a:srgbClr val="4472C4"/>
-                          </a:solidFill>
-                          <a:prstDash val="solid"/>
-                          <a:miter lim="800000"/>
+                        <a:ln>
                           <a:tailEnd type="triangle"/>
                         </a:ln>
-                        <a:effectLst/>
                       </wps:spPr>
+                      <wps:style>
+                        <a:lnRef idx="1">
+                          <a:schemeClr val="accent1"/>
+                        </a:lnRef>
+                        <a:fillRef idx="0">
+                          <a:schemeClr val="accent1"/>
+                        </a:fillRef>
+                        <a:effectRef idx="0">
+                          <a:schemeClr val="accent1"/>
+                        </a:effectRef>
+                        <a:fontRef idx="minor">
+                          <a:schemeClr val="tx1"/>
+                        </a:fontRef>
+                      </wps:style>
                       <wps:bodyPr/>
                     </wps:wsp>
                   </a:graphicData>
@@ -18160,7 +18545,7 @@
           </mc:Choice>
           <mc:Fallback>
             <w:pict>
-              <v:shape w14:anchorId="15937C55" id="Straight Arrow Connector 288" o:spid="_x0000_s1026" type="#_x0000_t32" style="position:absolute;margin-left:350.25pt;margin-top:299.2pt;width:14.25pt;height:75.75pt;z-index:251858944;visibility:visible;mso-wrap-style:square;mso-width-percent:0;mso-height-percent:0;mso-wrap-distance-left:9pt;mso-wrap-distance-top:0;mso-wrap-distance-right:9pt;mso-wrap-distance-bottom:0;mso-position-horizontal:absolute;mso-position-horizontal-relative:text;mso-position-vertical:absolute;mso-position-vertical-relative:text;mso-width-percent:0;mso-height-percent:0;mso-width-relative:margin;mso-height-relative:margin" o:gfxdata="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" strokecolor="#4472c4" strokeweight=".5pt">
+              <v:shape w14:anchorId="7FC4857B" id="Straight Arrow Connector 250" o:spid="_x0000_s1026" type="#_x0000_t32" style="position:absolute;margin-left:111.4pt;margin-top:430.1pt;width:17.65pt;height:54.3pt;flip:x y;z-index:251900928;visibility:visible;mso-wrap-style:square;mso-width-percent:0;mso-height-percent:0;mso-wrap-distance-left:9pt;mso-wrap-distance-top:0;mso-wrap-distance-right:9pt;mso-wrap-distance-bottom:0;mso-position-horizontal:absolute;mso-position-horizontal-relative:text;mso-position-vertical:absolute;mso-position-vertical-relative:text;mso-width-percent:0;mso-height-percent:0;mso-width-relative:margin;mso-height-relative:margin" o:gfxdata="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" strokecolor="#4472c4 [3204]" strokeweight=".5pt">
                 <v:stroke endarrow="block" joinstyle="miter"/>
               </v:shape>
             </w:pict>
@@ -18174,145 +18559,60 @@
         <mc:AlternateContent>
           <mc:Choice Requires="wps">
             <w:drawing>
-              <wp:anchor distT="0" distB="0" distL="114300" distR="114300" simplePos="0" relativeHeight="251852800" behindDoc="0" locked="0" layoutInCell="1" allowOverlap="1" wp14:anchorId="79148388" wp14:editId="1AA7CAD9">
+              <wp:anchor distT="0" distB="0" distL="114300" distR="114300" simplePos="0" relativeHeight="251899904" behindDoc="0" locked="0" layoutInCell="1" allowOverlap="1" wp14:anchorId="0A15C9FD" wp14:editId="1D9DBFA8">
                 <wp:simplePos x="0" y="0"/>
-                <wp:positionH relativeFrom="margin">
-                  <wp:posOffset>3952875</wp:posOffset>
+                <wp:positionH relativeFrom="column">
+                  <wp:posOffset>543464</wp:posOffset>
                 </wp:positionH>
                 <wp:positionV relativeFrom="paragraph">
-                  <wp:posOffset>3429000</wp:posOffset>
+                  <wp:posOffset>5393378</wp:posOffset>
                 </wp:positionV>
-                <wp:extent cx="1019175" cy="371475"/>
-                <wp:effectExtent l="0" t="0" r="28575" b="28575"/>
-                <wp:wrapTopAndBottom/>
-                <wp:docPr id="285" name="Rectangle: Single Corner Snipped 285"/>
+                <wp:extent cx="379562" cy="759125"/>
+                <wp:effectExtent l="0" t="38100" r="59055" b="22225"/>
+                <wp:wrapNone/>
+                <wp:docPr id="28" name="Straight Arrow Connector 28"/>
                 <wp:cNvGraphicFramePr/>
                 <a:graphic xmlns:a="http://schemas.openxmlformats.org/drawingml/2006/main">
                   <a:graphicData uri="http://schemas.microsoft.com/office/word/2010/wordprocessingShape">
                     <wps:wsp>
-                      <wps:cNvSpPr/>
+                      <wps:cNvCnPr/>
                       <wps:spPr>
-                        <a:xfrm>
+                        <a:xfrm flipV="1">
                           <a:off x="0" y="0"/>
-                          <a:ext cx="1019175" cy="371475"/>
+                          <a:ext cx="379562" cy="759125"/>
                         </a:xfrm>
-                        <a:prstGeom prst="snip1Rect">
+                        <a:prstGeom prst="straightConnector1">
                           <a:avLst/>
                         </a:prstGeom>
-                        <a:ln/>
+                        <a:ln>
+                          <a:tailEnd type="triangle"/>
+                        </a:ln>
                       </wps:spPr>
                       <wps:style>
-                        <a:lnRef idx="2">
-                          <a:schemeClr val="accent5"/>
+                        <a:lnRef idx="1">
+                          <a:schemeClr val="accent1"/>
                         </a:lnRef>
-                        <a:fillRef idx="1">
-                          <a:schemeClr val="lt1"/>
+                        <a:fillRef idx="0">
+                          <a:schemeClr val="accent1"/>
                         </a:fillRef>
                         <a:effectRef idx="0">
-                          <a:schemeClr val="accent5"/>
+                          <a:schemeClr val="accent1"/>
                         </a:effectRef>
                         <a:fontRef idx="minor">
-                          <a:schemeClr val="dk1"/>
+                          <a:schemeClr val="tx1"/>
                         </a:fontRef>
                       </wps:style>
-                      <wps:txbx>
-                        <w:txbxContent>
-                          <w:p>
-                            <w:pPr>
-                              <w:jc w:val="center"/>
-                              <w:rPr>
-                                <w:color w:val="4472C4" w:themeColor="accent1"/>
-                                <w14:shadow w14:blurRad="38100" w14:dist="25400" w14:dir="5400000" w14:sx="100000" w14:sy="100000" w14:kx="0" w14:ky="0" w14:algn="ctr">
-                                  <w14:srgbClr w14:val="6E747A">
-                                    <w14:alpha w14:val="57000"/>
-                                  </w14:srgbClr>
-                                </w14:shadow>
-                                <w14:textOutline w14:w="0" w14:cap="flat" w14:cmpd="sng" w14:algn="ctr">
-                                  <w14:noFill/>
-                                  <w14:prstDash w14:val="solid"/>
-                                  <w14:round/>
-                                </w14:textOutline>
-                              </w:rPr>
-                            </w:pPr>
-                            <w:r>
-                              <w:rPr>
-                                <w:color w:val="4472C4" w:themeColor="accent1"/>
-                                <w14:shadow w14:blurRad="38100" w14:dist="25400" w14:dir="5400000" w14:sx="100000" w14:sy="100000" w14:kx="0" w14:ky="0" w14:algn="ctr">
-                                  <w14:srgbClr w14:val="6E747A">
-                                    <w14:alpha w14:val="57000"/>
-                                  </w14:srgbClr>
-                                </w14:shadow>
-                                <w14:textOutline w14:w="0" w14:cap="flat" w14:cmpd="sng" w14:algn="ctr">
-                                  <w14:noFill/>
-                                  <w14:prstDash w14:val="solid"/>
-                                  <w14:round/>
-                                </w14:textOutline>
-                              </w:rPr>
-                              <w:t>Search Box</w:t>
-                            </w:r>
-                          </w:p>
-                        </w:txbxContent>
-                      </wps:txbx>
-                      <wps:bodyPr rot="0" spcFirstLastPara="0" vertOverflow="overflow" horzOverflow="overflow" vert="horz" wrap="square" lIns="91440" tIns="45720" rIns="91440" bIns="45720" numCol="1" spcCol="0" rtlCol="0" fromWordArt="0" anchor="ctr" anchorCtr="0" forceAA="0" compatLnSpc="1">
-                        <a:prstTxWarp prst="textNoShape">
-                          <a:avLst/>
-                        </a:prstTxWarp>
-                        <a:noAutofit/>
-                      </wps:bodyPr>
+                      <wps:bodyPr/>
                     </wps:wsp>
                   </a:graphicData>
                 </a:graphic>
-                <wp14:sizeRelV relativeFrom="margin">
-                  <wp14:pctHeight>0</wp14:pctHeight>
-                </wp14:sizeRelV>
               </wp:anchor>
             </w:drawing>
           </mc:Choice>
           <mc:Fallback>
             <w:pict>
-              <v:shape w14:anchorId="79148388" id="Rectangle: Single Corner Snipped 285" o:spid="_x0000_s1083" style="position:absolute;left:0;text-align:left;margin-left:311.25pt;margin-top:270pt;width:80.25pt;height:29.25pt;z-index:251852800;visibility:visible;mso-wrap-style:square;mso-height-percent:0;mso-wrap-distance-left:9pt;mso-wrap-distance-top:0;mso-wrap-distance-right:9pt;mso-wrap-distance-bottom:0;mso-position-horizontal:absolute;mso-position-horizontal-relative:margin;mso-position-vertical:absolute;mso-position-vertical-relative:text;mso-height-percent:0;mso-height-relative:margin;v-text-anchor:middle" coordsize="1019175,371475" o:spt="100" o:gfxdata="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" adj="-11796480,,5400" path="m,l957261,r61914,61914l1019175,371475,,371475,,xe" fillcolor="white [3201]" strokecolor="#5b9bd5 [3208]" strokeweight="1pt">
-                <v:stroke joinstyle="miter"/>
-                <v:formulas/>
-                <v:path arrowok="t" o:connecttype="custom" o:connectlocs="0,0;957261,0;1019175,61914;1019175,371475;0,371475;0,0" o:connectangles="0,0,0,0,0,0" textboxrect="0,0,1019175,371475"/>
-                <v:textbox>
-                  <w:txbxContent>
-                    <w:p>
-                      <w:pPr>
-                        <w:jc w:val="center"/>
-                        <w:rPr>
-                          <w:color w:val="4472C4" w:themeColor="accent1"/>
-                          <w14:shadow w14:blurRad="38100" w14:dist="25400" w14:dir="5400000" w14:sx="100000" w14:sy="100000" w14:kx="0" w14:ky="0" w14:algn="ctr">
-                            <w14:srgbClr w14:val="6E747A">
-                              <w14:alpha w14:val="57000"/>
-                            </w14:srgbClr>
-                          </w14:shadow>
-                          <w14:textOutline w14:w="0" w14:cap="flat" w14:cmpd="sng" w14:algn="ctr">
-                            <w14:noFill/>
-                            <w14:prstDash w14:val="solid"/>
-                            <w14:round/>
-                          </w14:textOutline>
-                        </w:rPr>
-                      </w:pPr>
-                      <w:r>
-                        <w:rPr>
-                          <w:color w:val="4472C4" w:themeColor="accent1"/>
-                          <w14:shadow w14:blurRad="38100" w14:dist="25400" w14:dir="5400000" w14:sx="100000" w14:sy="100000" w14:kx="0" w14:ky="0" w14:algn="ctr">
-                            <w14:srgbClr w14:val="6E747A">
-                              <w14:alpha w14:val="57000"/>
-                            </w14:srgbClr>
-                          </w14:shadow>
-                          <w14:textOutline w14:w="0" w14:cap="flat" w14:cmpd="sng" w14:algn="ctr">
-                            <w14:noFill/>
-                            <w14:prstDash w14:val="solid"/>
-                            <w14:round/>
-                          </w14:textOutline>
-                        </w:rPr>
-                        <w:t>Search Box</w:t>
-                      </w:r>
-                    </w:p>
-                  </w:txbxContent>
-                </v:textbox>
-                <w10:wrap type="topAndBottom" anchorx="margin"/>
+              <v:shape w14:anchorId="4B7A5305" id="Straight Arrow Connector 28" o:spid="_x0000_s1026" type="#_x0000_t32" style="position:absolute;margin-left:42.8pt;margin-top:424.7pt;width:29.9pt;height:59.75pt;flip:y;z-index:251899904;visibility:visible;mso-wrap-style:square;mso-wrap-distance-left:9pt;mso-wrap-distance-top:0;mso-wrap-distance-right:9pt;mso-wrap-distance-bottom:0;mso-position-horizontal:absolute;mso-position-horizontal-relative:text;mso-position-vertical:absolute;mso-position-vertical-relative:text" o:gfxdata="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" strokecolor="#4472c4 [3204]" strokeweight=".5pt">
+                <v:stroke endarrow="block" joinstyle="miter"/>
               </v:shape>
             </w:pict>
           </mc:Fallback>
@@ -18323,18 +18623,18 @@
           <w:noProof/>
         </w:rPr>
         <w:drawing>
-          <wp:anchor distT="0" distB="0" distL="114300" distR="114300" simplePos="0" relativeHeight="251835392" behindDoc="0" locked="0" layoutInCell="1" allowOverlap="1" wp14:anchorId="01EABBCB" wp14:editId="27D165AE">
+          <wp:anchor distT="0" distB="0" distL="114300" distR="114300" simplePos="0" relativeHeight="251840512" behindDoc="0" locked="0" layoutInCell="1" allowOverlap="1" wp14:anchorId="1ED3AE5D" wp14:editId="5D539ED3">
             <wp:simplePos x="0" y="0"/>
             <wp:positionH relativeFrom="margin">
-              <wp:align>right</wp:align>
+              <wp:posOffset>767452</wp:posOffset>
             </wp:positionH>
             <wp:positionV relativeFrom="paragraph">
-              <wp:posOffset>620395</wp:posOffset>
+              <wp:posOffset>4418738</wp:posOffset>
             </wp:positionV>
-            <wp:extent cx="6858000" cy="2752090"/>
+            <wp:extent cx="4133850" cy="1181100"/>
             <wp:effectExtent l="0" t="0" r="0" b="0"/>
             <wp:wrapTopAndBottom/>
-            <wp:docPr id="276" name="Picture 276"/>
+            <wp:docPr id="279" name="Picture 279"/>
             <wp:cNvGraphicFramePr>
               <a:graphicFrameLocks xmlns:a="http://schemas.openxmlformats.org/drawingml/2006/main" noChangeAspect="1"/>
             </wp:cNvGraphicFramePr>
@@ -18360,7 +18660,7 @@
                   <pic:spPr>
                     <a:xfrm>
                       <a:off x="0" y="0"/>
-                      <a:ext cx="6858000" cy="2752090"/>
+                      <a:ext cx="4133850" cy="1181100"/>
                     </a:xfrm>
                     <a:prstGeom prst="rect">
                       <a:avLst/>
@@ -18372,294 +18672,23 @@
           </wp:anchor>
         </w:drawing>
       </w:r>
-    </w:p>
-    <w:p>
-      <w:pPr>
-        <w:spacing w:line="240" w:lineRule="auto"/>
-        <w:jc w:val="both"/>
-        <w:rPr>
-          <w:rFonts w:ascii="Noto Sans" w:hAnsi="Noto Sans"/>
-          <w:sz w:val="28"/>
-          <w:szCs w:val="28"/>
-        </w:rPr>
-      </w:pPr>
       <w:r>
         <w:rPr>
           <w:noProof/>
         </w:rPr>
-        <mc:AlternateContent>
-          <mc:Choice Requires="wps">
-            <w:drawing>
-              <wp:anchor distT="0" distB="0" distL="114300" distR="114300" simplePos="0" relativeHeight="251867136" behindDoc="0" locked="0" layoutInCell="1" allowOverlap="1" wp14:anchorId="1D4EE330" wp14:editId="140334DD">
-                <wp:simplePos x="0" y="0"/>
-                <wp:positionH relativeFrom="column">
-                  <wp:posOffset>2638425</wp:posOffset>
-                </wp:positionH>
-                <wp:positionV relativeFrom="paragraph">
-                  <wp:posOffset>4465320</wp:posOffset>
-                </wp:positionV>
-                <wp:extent cx="1085850" cy="876300"/>
-                <wp:effectExtent l="38100" t="38100" r="19050" b="19050"/>
-                <wp:wrapNone/>
-                <wp:docPr id="293" name="Straight Arrow Connector 293"/>
-                <wp:cNvGraphicFramePr/>
-                <a:graphic xmlns:a="http://schemas.openxmlformats.org/drawingml/2006/main">
-                  <a:graphicData uri="http://schemas.microsoft.com/office/word/2010/wordprocessingShape">
-                    <wps:wsp>
-                      <wps:cNvCnPr/>
-                      <wps:spPr>
-                        <a:xfrm flipH="1" flipV="1">
-                          <a:off x="0" y="0"/>
-                          <a:ext cx="1085850" cy="876300"/>
-                        </a:xfrm>
-                        <a:prstGeom prst="straightConnector1">
-                          <a:avLst/>
-                        </a:prstGeom>
-                        <a:noFill/>
-                        <a:ln w="6350" cap="flat" cmpd="sng" algn="ctr">
-                          <a:solidFill>
-                            <a:srgbClr val="4472C4"/>
-                          </a:solidFill>
-                          <a:prstDash val="solid"/>
-                          <a:miter lim="800000"/>
-                          <a:tailEnd type="triangle"/>
-                        </a:ln>
-                        <a:effectLst/>
-                      </wps:spPr>
-                      <wps:bodyPr/>
-                    </wps:wsp>
-                  </a:graphicData>
-                </a:graphic>
-                <wp14:sizeRelH relativeFrom="margin">
-                  <wp14:pctWidth>0</wp14:pctWidth>
-                </wp14:sizeRelH>
-                <wp14:sizeRelV relativeFrom="margin">
-                  <wp14:pctHeight>0</wp14:pctHeight>
-                </wp14:sizeRelV>
-              </wp:anchor>
-            </w:drawing>
-          </mc:Choice>
-          <mc:Fallback>
-            <w:pict>
-              <v:shape w14:anchorId="111DE8ED" id="Straight Arrow Connector 293" o:spid="_x0000_s1026" type="#_x0000_t32" style="position:absolute;margin-left:207.75pt;margin-top:351.6pt;width:85.5pt;height:69pt;flip:x y;z-index:251867136;visibility:visible;mso-wrap-style:square;mso-width-percent:0;mso-height-percent:0;mso-wrap-distance-left:9pt;mso-wrap-distance-top:0;mso-wrap-distance-right:9pt;mso-wrap-distance-bottom:0;mso-position-horizontal:absolute;mso-position-horizontal-relative:text;mso-position-vertical:absolute;mso-position-vertical-relative:text;mso-width-percent:0;mso-height-percent:0;mso-width-relative:margin;mso-height-relative:margin" o:gfxdata="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" strokecolor="#4472c4" strokeweight=".5pt">
-                <v:stroke endarrow="block" joinstyle="miter"/>
-              </v:shape>
-            </w:pict>
-          </mc:Fallback>
-        </mc:AlternateContent>
-      </w:r>
-      <w:r>
-        <w:rPr>
-          <w:noProof/>
-        </w:rPr>
-        <mc:AlternateContent>
-          <mc:Choice Requires="wps">
-            <w:drawing>
-              <wp:anchor distT="0" distB="0" distL="114300" distR="114300" simplePos="0" relativeHeight="251863040" behindDoc="0" locked="0" layoutInCell="1" allowOverlap="1" wp14:anchorId="54322A03" wp14:editId="7FE57EBC">
-                <wp:simplePos x="0" y="0"/>
-                <wp:positionH relativeFrom="column">
-                  <wp:posOffset>1416050</wp:posOffset>
-                </wp:positionH>
-                <wp:positionV relativeFrom="paragraph">
-                  <wp:posOffset>4455795</wp:posOffset>
-                </wp:positionV>
-                <wp:extent cx="180975" cy="876300"/>
-                <wp:effectExtent l="0" t="38100" r="66675" b="19050"/>
-                <wp:wrapNone/>
-                <wp:docPr id="291" name="Straight Arrow Connector 291"/>
-                <wp:cNvGraphicFramePr/>
-                <a:graphic xmlns:a="http://schemas.openxmlformats.org/drawingml/2006/main">
-                  <a:graphicData uri="http://schemas.microsoft.com/office/word/2010/wordprocessingShape">
-                    <wps:wsp>
-                      <wps:cNvCnPr/>
-                      <wps:spPr>
-                        <a:xfrm flipV="1">
-                          <a:off x="0" y="0"/>
-                          <a:ext cx="180975" cy="876300"/>
-                        </a:xfrm>
-                        <a:prstGeom prst="straightConnector1">
-                          <a:avLst/>
-                        </a:prstGeom>
-                        <a:noFill/>
-                        <a:ln w="6350" cap="flat" cmpd="sng" algn="ctr">
-                          <a:solidFill>
-                            <a:srgbClr val="4472C4"/>
-                          </a:solidFill>
-                          <a:prstDash val="solid"/>
-                          <a:miter lim="800000"/>
-                          <a:tailEnd type="triangle"/>
-                        </a:ln>
-                        <a:effectLst/>
-                      </wps:spPr>
-                      <wps:bodyPr/>
-                    </wps:wsp>
-                  </a:graphicData>
-                </a:graphic>
-                <wp14:sizeRelH relativeFrom="margin">
-                  <wp14:pctWidth>0</wp14:pctWidth>
-                </wp14:sizeRelH>
-                <wp14:sizeRelV relativeFrom="margin">
-                  <wp14:pctHeight>0</wp14:pctHeight>
-                </wp14:sizeRelV>
-              </wp:anchor>
-            </w:drawing>
-          </mc:Choice>
-          <mc:Fallback>
-            <w:pict>
-              <v:shape w14:anchorId="48E025D6" id="Straight Arrow Connector 291" o:spid="_x0000_s1026" type="#_x0000_t32" style="position:absolute;margin-left:111.5pt;margin-top:350.85pt;width:14.25pt;height:69pt;flip:y;z-index:251863040;visibility:visible;mso-wrap-style:square;mso-width-percent:0;mso-height-percent:0;mso-wrap-distance-left:9pt;mso-wrap-distance-top:0;mso-wrap-distance-right:9pt;mso-wrap-distance-bottom:0;mso-position-horizontal:absolute;mso-position-horizontal-relative:text;mso-position-vertical:absolute;mso-position-vertical-relative:text;mso-width-percent:0;mso-height-percent:0;mso-width-relative:margin;mso-height-relative:margin" o:gfxdata="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" strokecolor="#4472c4" strokeweight=".5pt">
-                <v:stroke endarrow="block" joinstyle="miter"/>
-              </v:shape>
-            </w:pict>
-          </mc:Fallback>
-        </mc:AlternateContent>
-      </w:r>
-      <w:r>
-        <w:rPr>
-          <w:noProof/>
-        </w:rPr>
-        <mc:AlternateContent>
-          <mc:Choice Requires="wps">
-            <w:drawing>
-              <wp:anchor distT="0" distB="0" distL="114300" distR="114300" simplePos="0" relativeHeight="251860992" behindDoc="0" locked="0" layoutInCell="1" allowOverlap="1" wp14:anchorId="0ADBE1E4" wp14:editId="297C6A5E">
-                <wp:simplePos x="0" y="0"/>
-                <wp:positionH relativeFrom="column">
-                  <wp:posOffset>361315</wp:posOffset>
-                </wp:positionH>
-                <wp:positionV relativeFrom="paragraph">
-                  <wp:posOffset>4417695</wp:posOffset>
-                </wp:positionV>
-                <wp:extent cx="781050" cy="885825"/>
-                <wp:effectExtent l="0" t="38100" r="57150" b="28575"/>
-                <wp:wrapNone/>
-                <wp:docPr id="289" name="Straight Arrow Connector 289"/>
-                <wp:cNvGraphicFramePr/>
-                <a:graphic xmlns:a="http://schemas.openxmlformats.org/drawingml/2006/main">
-                  <a:graphicData uri="http://schemas.microsoft.com/office/word/2010/wordprocessingShape">
-                    <wps:wsp>
-                      <wps:cNvCnPr/>
-                      <wps:spPr>
-                        <a:xfrm flipV="1">
-                          <a:off x="0" y="0"/>
-                          <a:ext cx="781050" cy="885825"/>
-                        </a:xfrm>
-                        <a:prstGeom prst="straightConnector1">
-                          <a:avLst/>
-                        </a:prstGeom>
-                        <a:noFill/>
-                        <a:ln w="6350" cap="flat" cmpd="sng" algn="ctr">
-                          <a:solidFill>
-                            <a:srgbClr val="4472C4"/>
-                          </a:solidFill>
-                          <a:prstDash val="solid"/>
-                          <a:miter lim="800000"/>
-                          <a:tailEnd type="triangle"/>
-                        </a:ln>
-                        <a:effectLst/>
-                      </wps:spPr>
-                      <wps:bodyPr/>
-                    </wps:wsp>
-                  </a:graphicData>
-                </a:graphic>
-                <wp14:sizeRelH relativeFrom="margin">
-                  <wp14:pctWidth>0</wp14:pctWidth>
-                </wp14:sizeRelH>
-                <wp14:sizeRelV relativeFrom="margin">
-                  <wp14:pctHeight>0</wp14:pctHeight>
-                </wp14:sizeRelV>
-              </wp:anchor>
-            </w:drawing>
-          </mc:Choice>
-          <mc:Fallback>
-            <w:pict>
-              <v:shape w14:anchorId="2A6A5C74" id="Straight Arrow Connector 289" o:spid="_x0000_s1026" type="#_x0000_t32" style="position:absolute;margin-left:28.45pt;margin-top:347.85pt;width:61.5pt;height:69.75pt;flip:y;z-index:251860992;visibility:visible;mso-wrap-style:square;mso-width-percent:0;mso-height-percent:0;mso-wrap-distance-left:9pt;mso-wrap-distance-top:0;mso-wrap-distance-right:9pt;mso-wrap-distance-bottom:0;mso-position-horizontal:absolute;mso-position-horizontal-relative:text;mso-position-vertical:absolute;mso-position-vertical-relative:text;mso-width-percent:0;mso-height-percent:0;mso-width-relative:margin;mso-height-relative:margin" o:gfxdata="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" strokecolor="#4472c4" strokeweight=".5pt">
-                <v:stroke endarrow="block" joinstyle="miter"/>
-              </v:shape>
-            </w:pict>
-          </mc:Fallback>
-        </mc:AlternateContent>
-      </w:r>
-      <w:r>
-        <w:rPr>
-          <w:noProof/>
-        </w:rPr>
-        <mc:AlternateContent>
-          <mc:Choice Requires="wps">
-            <w:drawing>
-              <wp:anchor distT="0" distB="0" distL="114300" distR="114300" simplePos="0" relativeHeight="251865088" behindDoc="0" locked="0" layoutInCell="1" allowOverlap="1" wp14:anchorId="1DD20E13" wp14:editId="79E97A0D">
-                <wp:simplePos x="0" y="0"/>
-                <wp:positionH relativeFrom="column">
-                  <wp:posOffset>2018665</wp:posOffset>
-                </wp:positionH>
-                <wp:positionV relativeFrom="paragraph">
-                  <wp:posOffset>4426585</wp:posOffset>
-                </wp:positionV>
-                <wp:extent cx="504825" cy="904875"/>
-                <wp:effectExtent l="38100" t="38100" r="28575" b="28575"/>
-                <wp:wrapNone/>
-                <wp:docPr id="292" name="Straight Arrow Connector 292"/>
-                <wp:cNvGraphicFramePr/>
-                <a:graphic xmlns:a="http://schemas.openxmlformats.org/drawingml/2006/main">
-                  <a:graphicData uri="http://schemas.microsoft.com/office/word/2010/wordprocessingShape">
-                    <wps:wsp>
-                      <wps:cNvCnPr/>
-                      <wps:spPr>
-                        <a:xfrm flipH="1" flipV="1">
-                          <a:off x="0" y="0"/>
-                          <a:ext cx="504825" cy="904875"/>
-                        </a:xfrm>
-                        <a:prstGeom prst="straightConnector1">
-                          <a:avLst/>
-                        </a:prstGeom>
-                        <a:noFill/>
-                        <a:ln w="6350" cap="flat" cmpd="sng" algn="ctr">
-                          <a:solidFill>
-                            <a:srgbClr val="4472C4"/>
-                          </a:solidFill>
-                          <a:prstDash val="solid"/>
-                          <a:miter lim="800000"/>
-                          <a:tailEnd type="triangle"/>
-                        </a:ln>
-                        <a:effectLst/>
-                      </wps:spPr>
-                      <wps:bodyPr/>
-                    </wps:wsp>
-                  </a:graphicData>
-                </a:graphic>
-                <wp14:sizeRelH relativeFrom="margin">
-                  <wp14:pctWidth>0</wp14:pctWidth>
-                </wp14:sizeRelH>
-                <wp14:sizeRelV relativeFrom="margin">
-                  <wp14:pctHeight>0</wp14:pctHeight>
-                </wp14:sizeRelV>
-              </wp:anchor>
-            </w:drawing>
-          </mc:Choice>
-          <mc:Fallback>
-            <w:pict>
-              <v:shape w14:anchorId="787F36A2" id="Straight Arrow Connector 292" o:spid="_x0000_s1026" type="#_x0000_t32" style="position:absolute;margin-left:158.95pt;margin-top:348.55pt;width:39.75pt;height:71.25pt;flip:x y;z-index:251865088;visibility:visible;mso-wrap-style:square;mso-width-percent:0;mso-height-percent:0;mso-wrap-distance-left:9pt;mso-wrap-distance-top:0;mso-wrap-distance-right:9pt;mso-wrap-distance-bottom:0;mso-position-horizontal:absolute;mso-position-horizontal-relative:text;mso-position-vertical:absolute;mso-position-vertical-relative:text;mso-width-percent:0;mso-height-percent:0;mso-width-relative:margin;mso-height-relative:margin" o:gfxdata="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" strokecolor="#4472c4" strokeweight=".5pt">
-                <v:stroke endarrow="block" joinstyle="miter"/>
-              </v:shape>
-            </w:pict>
-          </mc:Fallback>
-        </mc:AlternateContent>
-      </w:r>
-      <w:r>
-        <w:rPr>
-          <w:noProof/>
-        </w:rPr>
         <w:drawing>
-          <wp:anchor distT="0" distB="0" distL="114300" distR="114300" simplePos="0" relativeHeight="251840512" behindDoc="0" locked="0" layoutInCell="1" allowOverlap="1" wp14:anchorId="1ED3AE5D" wp14:editId="4DD95233">
+          <wp:anchor distT="0" distB="0" distL="114300" distR="114300" simplePos="0" relativeHeight="251835392" behindDoc="0" locked="0" layoutInCell="1" allowOverlap="1" wp14:anchorId="01EABBCB" wp14:editId="27D165AE">
             <wp:simplePos x="0" y="0"/>
             <wp:positionH relativeFrom="margin">
-              <wp:posOffset>1019175</wp:posOffset>
+              <wp:align>right</wp:align>
             </wp:positionH>
             <wp:positionV relativeFrom="paragraph">
-              <wp:posOffset>3408045</wp:posOffset>
+              <wp:posOffset>620395</wp:posOffset>
             </wp:positionV>
-            <wp:extent cx="4133850" cy="1181100"/>
+            <wp:extent cx="6858000" cy="2752090"/>
             <wp:effectExtent l="0" t="0" r="0" b="0"/>
             <wp:wrapTopAndBottom/>
-            <wp:docPr id="279" name="Picture 279"/>
+            <wp:docPr id="276" name="Picture 276"/>
             <wp:cNvGraphicFramePr>
               <a:graphicFrameLocks xmlns:a="http://schemas.openxmlformats.org/drawingml/2006/main" noChangeAspect="1"/>
             </wp:cNvGraphicFramePr>
@@ -18685,7 +18714,7 @@
                   <pic:spPr>
                     <a:xfrm>
                       <a:off x="0" y="0"/>
-                      <a:ext cx="4133850" cy="1181100"/>
+                      <a:ext cx="6858000" cy="2752090"/>
                     </a:xfrm>
                     <a:prstGeom prst="rect">
                       <a:avLst/>
@@ -18700,19 +18729,12 @@
     </w:p>
     <w:p>
       <w:pPr>
-        <w:rPr>
-          <w:b/>
-          <w:sz w:val="36"/>
-          <w:szCs w:val="36"/>
-        </w:rPr>
-      </w:pPr>
-    </w:p>
-    <w:p>
-      <w:pPr>
-        <w:rPr>
-          <w:b/>
-          <w:sz w:val="36"/>
-          <w:szCs w:val="36"/>
+        <w:spacing w:line="240" w:lineRule="auto"/>
+        <w:jc w:val="both"/>
+        <w:rPr>
+          <w:rFonts w:ascii="Noto Sans" w:hAnsi="Noto Sans"/>
+          <w:sz w:val="28"/>
+          <w:szCs w:val="28"/>
         </w:rPr>
       </w:pPr>
       <w:r>
@@ -18722,13 +18744,13 @@
         <mc:AlternateContent>
           <mc:Choice Requires="wps">
             <w:drawing>
-              <wp:anchor distT="0" distB="0" distL="114300" distR="114300" simplePos="0" relativeHeight="251850752" behindDoc="0" locked="0" layoutInCell="1" allowOverlap="1" wp14:anchorId="310460F9" wp14:editId="79F3D930">
+              <wp:anchor distT="0" distB="0" distL="114300" distR="114300" simplePos="0" relativeHeight="251850752" behindDoc="0" locked="0" layoutInCell="1" allowOverlap="1" wp14:anchorId="310460F9" wp14:editId="6320CE3A">
                 <wp:simplePos x="0" y="0"/>
                 <wp:positionH relativeFrom="margin">
-                  <wp:posOffset>3571875</wp:posOffset>
+                  <wp:posOffset>3847309</wp:posOffset>
                 </wp:positionH>
                 <wp:positionV relativeFrom="paragraph">
-                  <wp:posOffset>337185</wp:posOffset>
+                  <wp:posOffset>1972154</wp:posOffset>
                 </wp:positionV>
                 <wp:extent cx="1019175" cy="371475"/>
                 <wp:effectExtent l="0" t="0" r="28575" b="28575"/>
@@ -18818,7 +18840,7 @@
           </mc:Choice>
           <mc:Fallback>
             <w:pict>
-              <v:shape w14:anchorId="310460F9" id="Rectangle: Single Corner Snipped 284" o:spid="_x0000_s1084" style="position:absolute;margin-left:281.25pt;margin-top:26.55pt;width:80.25pt;height:29.25pt;z-index:251850752;visibility:visible;mso-wrap-style:square;mso-height-percent:0;mso-wrap-distance-left:9pt;mso-wrap-distance-top:0;mso-wrap-distance-right:9pt;mso-wrap-distance-bottom:0;mso-position-horizontal:absolute;mso-position-horizontal-relative:margin;mso-position-vertical:absolute;mso-position-vertical-relative:text;mso-height-percent:0;mso-height-relative:margin;v-text-anchor:middle" coordsize="1019175,371475" o:spt="100" o:gfxdata="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" adj="-11796480,,5400" path="m,l957261,r61914,61914l1019175,371475,,371475,,xe" fillcolor="white [3201]" strokecolor="#5b9bd5 [3208]" strokeweight="1pt">
+              <v:shape w14:anchorId="310460F9" id="Rectangle: Single Corner Snipped 284" o:spid="_x0000_s1084" style="position:absolute;left:0;text-align:left;margin-left:302.95pt;margin-top:155.3pt;width:80.25pt;height:29.25pt;z-index:251850752;visibility:visible;mso-wrap-style:square;mso-height-percent:0;mso-wrap-distance-left:9pt;mso-wrap-distance-top:0;mso-wrap-distance-right:9pt;mso-wrap-distance-bottom:0;mso-position-horizontal:absolute;mso-position-horizontal-relative:margin;mso-position-vertical:absolute;mso-position-vertical-relative:text;mso-height-percent:0;mso-height-relative:margin;v-text-anchor:middle" coordsize="1019175,371475" o:spt="100" o:gfxdata="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" adj="-11796480,,5400" path="m,l957261,r61914,61914l1019175,371475,,371475,,xe" fillcolor="white [3201]" strokecolor="#5b9bd5 [3208]" strokeweight="1pt">
                 <v:stroke joinstyle="miter"/>
                 <v:formulas/>
                 <v:path arrowok="t" o:connecttype="custom" o:connectlocs="0,0;957261,0;1019175,61914;1019175,371475;0,371475;0,0" o:connectangles="0,0,0,0,0,0" textboxrect="0,0,1019175,371475"/>
@@ -18873,13 +18895,13 @@
         <mc:AlternateContent>
           <mc:Choice Requires="wps">
             <w:drawing>
-              <wp:anchor distT="0" distB="0" distL="114300" distR="114300" simplePos="0" relativeHeight="251848704" behindDoc="0" locked="0" layoutInCell="1" allowOverlap="1" wp14:anchorId="300B4B67" wp14:editId="0C6AD82C">
+              <wp:anchor distT="0" distB="0" distL="114300" distR="114300" simplePos="0" relativeHeight="251848704" behindDoc="0" locked="0" layoutInCell="1" allowOverlap="1" wp14:anchorId="300B4B67" wp14:editId="338FB485">
                 <wp:simplePos x="0" y="0"/>
                 <wp:positionH relativeFrom="margin">
-                  <wp:posOffset>2428875</wp:posOffset>
+                  <wp:posOffset>2549201</wp:posOffset>
                 </wp:positionH>
                 <wp:positionV relativeFrom="paragraph">
-                  <wp:posOffset>327660</wp:posOffset>
+                  <wp:posOffset>1971735</wp:posOffset>
                 </wp:positionV>
                 <wp:extent cx="1019175" cy="371475"/>
                 <wp:effectExtent l="0" t="0" r="28575" b="28575"/>
@@ -18969,7 +18991,7 @@
           </mc:Choice>
           <mc:Fallback>
             <w:pict>
-              <v:shape w14:anchorId="300B4B67" id="Rectangle: Single Corner Snipped 283" o:spid="_x0000_s1085" style="position:absolute;margin-left:191.25pt;margin-top:25.8pt;width:80.25pt;height:29.25pt;z-index:251848704;visibility:visible;mso-wrap-style:square;mso-height-percent:0;mso-wrap-distance-left:9pt;mso-wrap-distance-top:0;mso-wrap-distance-right:9pt;mso-wrap-distance-bottom:0;mso-position-horizontal:absolute;mso-position-horizontal-relative:margin;mso-position-vertical:absolute;mso-position-vertical-relative:text;mso-height-percent:0;mso-height-relative:margin;v-text-anchor:middle" coordsize="1019175,371475" o:spt="100" o:gfxdata="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" adj="-11796480,,5400" path="m,l957261,r61914,61914l1019175,371475,,371475,,xe" fillcolor="white [3201]" strokecolor="#5b9bd5 [3208]" strokeweight="1pt">
+              <v:shape w14:anchorId="300B4B67" id="Rectangle: Single Corner Snipped 283" o:spid="_x0000_s1085" style="position:absolute;left:0;text-align:left;margin-left:200.7pt;margin-top:155.25pt;width:80.25pt;height:29.25pt;z-index:251848704;visibility:visible;mso-wrap-style:square;mso-height-percent:0;mso-wrap-distance-left:9pt;mso-wrap-distance-top:0;mso-wrap-distance-right:9pt;mso-wrap-distance-bottom:0;mso-position-horizontal:absolute;mso-position-horizontal-relative:margin;mso-position-vertical:absolute;mso-position-vertical-relative:text;mso-height-percent:0;mso-height-relative:margin;v-text-anchor:middle" coordsize="1019175,371475" o:spt="100" o:gfxdata="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" adj="-11796480,,5400" path="m,l957261,r61914,61914l1019175,371475,,371475,,xe" fillcolor="white [3201]" strokecolor="#5b9bd5 [3208]" strokeweight="1pt">
                 <v:stroke joinstyle="miter"/>
                 <v:formulas/>
                 <v:path arrowok="t" o:connecttype="custom" o:connectlocs="0,0;957261,0;1019175,61914;1019175,371475;0,371475;0,0" o:connectangles="0,0,0,0,0,0" textboxrect="0,0,1019175,371475"/>
@@ -19024,13 +19046,13 @@
         <mc:AlternateContent>
           <mc:Choice Requires="wps">
             <w:drawing>
-              <wp:anchor distT="0" distB="0" distL="114300" distR="114300" simplePos="0" relativeHeight="251846656" behindDoc="0" locked="0" layoutInCell="1" allowOverlap="1" wp14:anchorId="0A0A608C" wp14:editId="35B56EDD">
+              <wp:anchor distT="0" distB="0" distL="114300" distR="114300" simplePos="0" relativeHeight="251846656" behindDoc="0" locked="0" layoutInCell="1" allowOverlap="1" wp14:anchorId="0A0A608C" wp14:editId="5196E78E">
                 <wp:simplePos x="0" y="0"/>
                 <wp:positionH relativeFrom="margin">
-                  <wp:posOffset>1285875</wp:posOffset>
+                  <wp:posOffset>1328600</wp:posOffset>
                 </wp:positionH>
                 <wp:positionV relativeFrom="paragraph">
-                  <wp:posOffset>327660</wp:posOffset>
+                  <wp:posOffset>1972143</wp:posOffset>
                 </wp:positionV>
                 <wp:extent cx="1019175" cy="371475"/>
                 <wp:effectExtent l="0" t="0" r="28575" b="28575"/>
@@ -19120,7 +19142,7 @@
           </mc:Choice>
           <mc:Fallback>
             <w:pict>
-              <v:shape w14:anchorId="0A0A608C" id="Rectangle: Single Corner Snipped 282" o:spid="_x0000_s1086" style="position:absolute;margin-left:101.25pt;margin-top:25.8pt;width:80.25pt;height:29.25pt;z-index:251846656;visibility:visible;mso-wrap-style:square;mso-height-percent:0;mso-wrap-distance-left:9pt;mso-wrap-distance-top:0;mso-wrap-distance-right:9pt;mso-wrap-distance-bottom:0;mso-position-horizontal:absolute;mso-position-horizontal-relative:margin;mso-position-vertical:absolute;mso-position-vertical-relative:text;mso-height-percent:0;mso-height-relative:margin;v-text-anchor:middle" coordsize="1019175,371475" o:spt="100" o:gfxdata="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" adj="-11796480,,5400" path="m,l957261,r61914,61914l1019175,371475,,371475,,xe" fillcolor="white [3201]" strokecolor="#5b9bd5 [3208]" strokeweight="1pt">
+              <v:shape w14:anchorId="0A0A608C" id="Rectangle: Single Corner Snipped 282" o:spid="_x0000_s1086" style="position:absolute;left:0;text-align:left;margin-left:104.6pt;margin-top:155.3pt;width:80.25pt;height:29.25pt;z-index:251846656;visibility:visible;mso-wrap-style:square;mso-height-percent:0;mso-wrap-distance-left:9pt;mso-wrap-distance-top:0;mso-wrap-distance-right:9pt;mso-wrap-distance-bottom:0;mso-position-horizontal:absolute;mso-position-horizontal-relative:margin;mso-position-vertical:absolute;mso-position-vertical-relative:text;mso-height-percent:0;mso-height-relative:margin;v-text-anchor:middle" coordsize="1019175,371475" o:spt="100" o:gfxdata="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" adj="-11796480,,5400" path="m,l957261,r61914,61914l1019175,371475,,371475,,xe" fillcolor="white [3201]" strokecolor="#5b9bd5 [3208]" strokeweight="1pt">
                 <v:stroke joinstyle="miter"/>
                 <v:formulas/>
                 <v:path arrowok="t" o:connecttype="custom" o:connectlocs="0,0;957261,0;1019175,61914;1019175,371475;0,371475;0,0" o:connectangles="0,0,0,0,0,0" textboxrect="0,0,1019175,371475"/>
@@ -19175,13 +19197,13 @@
         <mc:AlternateContent>
           <mc:Choice Requires="wps">
             <w:drawing>
-              <wp:anchor distT="0" distB="0" distL="114300" distR="114300" simplePos="0" relativeHeight="251844608" behindDoc="0" locked="0" layoutInCell="1" allowOverlap="1" wp14:anchorId="650C1CDD" wp14:editId="321DA0FA">
+              <wp:anchor distT="0" distB="0" distL="114300" distR="114300" simplePos="0" relativeHeight="251844608" behindDoc="0" locked="0" layoutInCell="1" allowOverlap="1" wp14:anchorId="650C1CDD" wp14:editId="21A9317C">
                 <wp:simplePos x="0" y="0"/>
                 <wp:positionH relativeFrom="margin">
-                  <wp:posOffset>161925</wp:posOffset>
+                  <wp:posOffset>112143</wp:posOffset>
                 </wp:positionH>
                 <wp:positionV relativeFrom="paragraph">
-                  <wp:posOffset>327660</wp:posOffset>
+                  <wp:posOffset>1949797</wp:posOffset>
                 </wp:positionV>
                 <wp:extent cx="1019175" cy="371475"/>
                 <wp:effectExtent l="0" t="0" r="28575" b="28575"/>
@@ -19271,7 +19293,7 @@
           </mc:Choice>
           <mc:Fallback>
             <w:pict>
-              <v:shape w14:anchorId="650C1CDD" id="Rectangle: Single Corner Snipped 281" o:spid="_x0000_s1087" style="position:absolute;margin-left:12.75pt;margin-top:25.8pt;width:80.25pt;height:29.25pt;z-index:251844608;visibility:visible;mso-wrap-style:square;mso-height-percent:0;mso-wrap-distance-left:9pt;mso-wrap-distance-top:0;mso-wrap-distance-right:9pt;mso-wrap-distance-bottom:0;mso-position-horizontal:absolute;mso-position-horizontal-relative:margin;mso-position-vertical:absolute;mso-position-vertical-relative:text;mso-height-percent:0;mso-height-relative:margin;v-text-anchor:middle" coordsize="1019175,371475" o:spt="100" o:gfxdata="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" adj="-11796480,,5400" path="m,l957261,r61914,61914l1019175,371475,,371475,,xe" fillcolor="white [3201]" strokecolor="#5b9bd5 [3208]" strokeweight="1pt">
+              <v:shape w14:anchorId="650C1CDD" id="Rectangle: Single Corner Snipped 281" o:spid="_x0000_s1087" style="position:absolute;left:0;text-align:left;margin-left:8.85pt;margin-top:153.55pt;width:80.25pt;height:29.25pt;z-index:251844608;visibility:visible;mso-wrap-style:square;mso-height-percent:0;mso-wrap-distance-left:9pt;mso-wrap-distance-top:0;mso-wrap-distance-right:9pt;mso-wrap-distance-bottom:0;mso-position-horizontal:absolute;mso-position-horizontal-relative:margin;mso-position-vertical:absolute;mso-position-vertical-relative:text;mso-height-percent:0;mso-height-relative:margin;v-text-anchor:middle" coordsize="1019175,371475" o:spt="100" o:gfxdata="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" adj="-11796480,,5400" path="m,l957261,r61914,61914l1019175,371475,,371475,,xe" fillcolor="white [3201]" strokecolor="#5b9bd5 [3208]" strokeweight="1pt">
                 <v:stroke joinstyle="miter"/>
                 <v:formulas/>
                 <v:path arrowok="t" o:connecttype="custom" o:connectlocs="0,0;957261,0;1019175,61914;1019175,371475;0,371475;0,0" o:connectangles="0,0,0,0,0,0" textboxrect="0,0,1019175,371475"/>
@@ -19319,12 +19341,273 @@
           </mc:Fallback>
         </mc:AlternateContent>
       </w:r>
+      <w:r>
+        <w:rPr>
+          <w:noProof/>
+        </w:rPr>
+        <mc:AlternateContent>
+          <mc:Choice Requires="wps">
+            <w:drawing>
+              <wp:anchor distT="0" distB="0" distL="114300" distR="114300" simplePos="0" relativeHeight="251867136" behindDoc="0" locked="0" layoutInCell="1" allowOverlap="1" wp14:anchorId="1D4EE330" wp14:editId="140334DD">
+                <wp:simplePos x="0" y="0"/>
+                <wp:positionH relativeFrom="column">
+                  <wp:posOffset>2638425</wp:posOffset>
+                </wp:positionH>
+                <wp:positionV relativeFrom="paragraph">
+                  <wp:posOffset>4465320</wp:posOffset>
+                </wp:positionV>
+                <wp:extent cx="1085850" cy="876300"/>
+                <wp:effectExtent l="38100" t="38100" r="19050" b="19050"/>
+                <wp:wrapNone/>
+                <wp:docPr id="293" name="Straight Arrow Connector 293"/>
+                <wp:cNvGraphicFramePr/>
+                <a:graphic xmlns:a="http://schemas.openxmlformats.org/drawingml/2006/main">
+                  <a:graphicData uri="http://schemas.microsoft.com/office/word/2010/wordprocessingShape">
+                    <wps:wsp>
+                      <wps:cNvCnPr/>
+                      <wps:spPr>
+                        <a:xfrm flipH="1" flipV="1">
+                          <a:off x="0" y="0"/>
+                          <a:ext cx="1085850" cy="876300"/>
+                        </a:xfrm>
+                        <a:prstGeom prst="straightConnector1">
+                          <a:avLst/>
+                        </a:prstGeom>
+                        <a:noFill/>
+                        <a:ln w="6350" cap="flat" cmpd="sng" algn="ctr">
+                          <a:solidFill>
+                            <a:srgbClr val="4472C4"/>
+                          </a:solidFill>
+                          <a:prstDash val="solid"/>
+                          <a:miter lim="800000"/>
+                          <a:tailEnd type="triangle"/>
+                        </a:ln>
+                        <a:effectLst/>
+                      </wps:spPr>
+                      <wps:bodyPr/>
+                    </wps:wsp>
+                  </a:graphicData>
+                </a:graphic>
+                <wp14:sizeRelH relativeFrom="margin">
+                  <wp14:pctWidth>0</wp14:pctWidth>
+                </wp14:sizeRelH>
+                <wp14:sizeRelV relativeFrom="margin">
+                  <wp14:pctHeight>0</wp14:pctHeight>
+                </wp14:sizeRelV>
+              </wp:anchor>
+            </w:drawing>
+          </mc:Choice>
+          <mc:Fallback>
+            <w:pict>
+              <v:shape w14:anchorId="111DE8ED" id="Straight Arrow Connector 293" o:spid="_x0000_s1026" type="#_x0000_t32" style="position:absolute;margin-left:207.75pt;margin-top:351.6pt;width:85.5pt;height:69pt;flip:x y;z-index:251867136;visibility:visible;mso-wrap-style:square;mso-width-percent:0;mso-height-percent:0;mso-wrap-distance-left:9pt;mso-wrap-distance-top:0;mso-wrap-distance-right:9pt;mso-wrap-distance-bottom:0;mso-position-horizontal:absolute;mso-position-horizontal-relative:text;mso-position-vertical:absolute;mso-position-vertical-relative:text;mso-width-percent:0;mso-height-percent:0;mso-width-relative:margin;mso-height-relative:margin" o:gfxdata="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" strokecolor="#4472c4" strokeweight=".5pt">
+                <v:stroke endarrow="block" joinstyle="miter"/>
+              </v:shape>
+            </w:pict>
+          </mc:Fallback>
+        </mc:AlternateContent>
+      </w:r>
+      <w:r>
+        <w:rPr>
+          <w:noProof/>
+        </w:rPr>
+        <mc:AlternateContent>
+          <mc:Choice Requires="wps">
+            <w:drawing>
+              <wp:anchor distT="0" distB="0" distL="114300" distR="114300" simplePos="0" relativeHeight="251863040" behindDoc="0" locked="0" layoutInCell="1" allowOverlap="1" wp14:anchorId="54322A03" wp14:editId="7FE57EBC">
+                <wp:simplePos x="0" y="0"/>
+                <wp:positionH relativeFrom="column">
+                  <wp:posOffset>1416050</wp:posOffset>
+                </wp:positionH>
+                <wp:positionV relativeFrom="paragraph">
+                  <wp:posOffset>4455795</wp:posOffset>
+                </wp:positionV>
+                <wp:extent cx="180975" cy="876300"/>
+                <wp:effectExtent l="0" t="38100" r="66675" b="19050"/>
+                <wp:wrapNone/>
+                <wp:docPr id="291" name="Straight Arrow Connector 291"/>
+                <wp:cNvGraphicFramePr/>
+                <a:graphic xmlns:a="http://schemas.openxmlformats.org/drawingml/2006/main">
+                  <a:graphicData uri="http://schemas.microsoft.com/office/word/2010/wordprocessingShape">
+                    <wps:wsp>
+                      <wps:cNvCnPr/>
+                      <wps:spPr>
+                        <a:xfrm flipV="1">
+                          <a:off x="0" y="0"/>
+                          <a:ext cx="180975" cy="876300"/>
+                        </a:xfrm>
+                        <a:prstGeom prst="straightConnector1">
+                          <a:avLst/>
+                        </a:prstGeom>
+                        <a:noFill/>
+                        <a:ln w="6350" cap="flat" cmpd="sng" algn="ctr">
+                          <a:solidFill>
+                            <a:srgbClr val="4472C4"/>
+                          </a:solidFill>
+                          <a:prstDash val="solid"/>
+                          <a:miter lim="800000"/>
+                          <a:tailEnd type="triangle"/>
+                        </a:ln>
+                        <a:effectLst/>
+                      </wps:spPr>
+                      <wps:bodyPr/>
+                    </wps:wsp>
+                  </a:graphicData>
+                </a:graphic>
+                <wp14:sizeRelH relativeFrom="margin">
+                  <wp14:pctWidth>0</wp14:pctWidth>
+                </wp14:sizeRelH>
+                <wp14:sizeRelV relativeFrom="margin">
+                  <wp14:pctHeight>0</wp14:pctHeight>
+                </wp14:sizeRelV>
+              </wp:anchor>
+            </w:drawing>
+          </mc:Choice>
+          <mc:Fallback>
+            <w:pict>
+              <v:shape w14:anchorId="48E025D6" id="Straight Arrow Connector 291" o:spid="_x0000_s1026" type="#_x0000_t32" style="position:absolute;margin-left:111.5pt;margin-top:350.85pt;width:14.25pt;height:69pt;flip:y;z-index:251863040;visibility:visible;mso-wrap-style:square;mso-width-percent:0;mso-height-percent:0;mso-wrap-distance-left:9pt;mso-wrap-distance-top:0;mso-wrap-distance-right:9pt;mso-wrap-distance-bottom:0;mso-position-horizontal:absolute;mso-position-horizontal-relative:text;mso-position-vertical:absolute;mso-position-vertical-relative:text;mso-width-percent:0;mso-height-percent:0;mso-width-relative:margin;mso-height-relative:margin" o:gfxdata="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" strokecolor="#4472c4" strokeweight=".5pt">
+                <v:stroke endarrow="block" joinstyle="miter"/>
+              </v:shape>
+            </w:pict>
+          </mc:Fallback>
+        </mc:AlternateContent>
+      </w:r>
+      <w:r>
+        <w:rPr>
+          <w:noProof/>
+        </w:rPr>
+        <mc:AlternateContent>
+          <mc:Choice Requires="wps">
+            <w:drawing>
+              <wp:anchor distT="0" distB="0" distL="114300" distR="114300" simplePos="0" relativeHeight="251860992" behindDoc="0" locked="0" layoutInCell="1" allowOverlap="1" wp14:anchorId="0ADBE1E4" wp14:editId="297C6A5E">
+                <wp:simplePos x="0" y="0"/>
+                <wp:positionH relativeFrom="column">
+                  <wp:posOffset>361315</wp:posOffset>
+                </wp:positionH>
+                <wp:positionV relativeFrom="paragraph">
+                  <wp:posOffset>4417695</wp:posOffset>
+                </wp:positionV>
+                <wp:extent cx="781050" cy="885825"/>
+                <wp:effectExtent l="0" t="38100" r="57150" b="28575"/>
+                <wp:wrapNone/>
+                <wp:docPr id="289" name="Straight Arrow Connector 289"/>
+                <wp:cNvGraphicFramePr/>
+                <a:graphic xmlns:a="http://schemas.openxmlformats.org/drawingml/2006/main">
+                  <a:graphicData uri="http://schemas.microsoft.com/office/word/2010/wordprocessingShape">
+                    <wps:wsp>
+                      <wps:cNvCnPr/>
+                      <wps:spPr>
+                        <a:xfrm flipV="1">
+                          <a:off x="0" y="0"/>
+                          <a:ext cx="781050" cy="885825"/>
+                        </a:xfrm>
+                        <a:prstGeom prst="straightConnector1">
+                          <a:avLst/>
+                        </a:prstGeom>
+                        <a:noFill/>
+                        <a:ln w="6350" cap="flat" cmpd="sng" algn="ctr">
+                          <a:solidFill>
+                            <a:srgbClr val="4472C4"/>
+                          </a:solidFill>
+                          <a:prstDash val="solid"/>
+                          <a:miter lim="800000"/>
+                          <a:tailEnd type="triangle"/>
+                        </a:ln>
+                        <a:effectLst/>
+                      </wps:spPr>
+                      <wps:bodyPr/>
+                    </wps:wsp>
+                  </a:graphicData>
+                </a:graphic>
+                <wp14:sizeRelH relativeFrom="margin">
+                  <wp14:pctWidth>0</wp14:pctWidth>
+                </wp14:sizeRelH>
+                <wp14:sizeRelV relativeFrom="margin">
+                  <wp14:pctHeight>0</wp14:pctHeight>
+                </wp14:sizeRelV>
+              </wp:anchor>
+            </w:drawing>
+          </mc:Choice>
+          <mc:Fallback>
+            <w:pict>
+              <v:shape w14:anchorId="2A6A5C74" id="Straight Arrow Connector 289" o:spid="_x0000_s1026" type="#_x0000_t32" style="position:absolute;margin-left:28.45pt;margin-top:347.85pt;width:61.5pt;height:69.75pt;flip:y;z-index:251860992;visibility:visible;mso-wrap-style:square;mso-width-percent:0;mso-height-percent:0;mso-wrap-distance-left:9pt;mso-wrap-distance-top:0;mso-wrap-distance-right:9pt;mso-wrap-distance-bottom:0;mso-position-horizontal:absolute;mso-position-horizontal-relative:text;mso-position-vertical:absolute;mso-position-vertical-relative:text;mso-width-percent:0;mso-height-percent:0;mso-width-relative:margin;mso-height-relative:margin" o:gfxdata="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" strokecolor="#4472c4" strokeweight=".5pt">
+                <v:stroke endarrow="block" joinstyle="miter"/>
+              </v:shape>
+            </w:pict>
+          </mc:Fallback>
+        </mc:AlternateContent>
+      </w:r>
+      <w:r>
+        <w:rPr>
+          <w:noProof/>
+        </w:rPr>
+        <mc:AlternateContent>
+          <mc:Choice Requires="wps">
+            <w:drawing>
+              <wp:anchor distT="0" distB="0" distL="114300" distR="114300" simplePos="0" relativeHeight="251865088" behindDoc="0" locked="0" layoutInCell="1" allowOverlap="1" wp14:anchorId="1DD20E13" wp14:editId="79E97A0D">
+                <wp:simplePos x="0" y="0"/>
+                <wp:positionH relativeFrom="column">
+                  <wp:posOffset>2018665</wp:posOffset>
+                </wp:positionH>
+                <wp:positionV relativeFrom="paragraph">
+                  <wp:posOffset>4426585</wp:posOffset>
+                </wp:positionV>
+                <wp:extent cx="504825" cy="904875"/>
+                <wp:effectExtent l="38100" t="38100" r="28575" b="28575"/>
+                <wp:wrapNone/>
+                <wp:docPr id="292" name="Straight Arrow Connector 292"/>
+                <wp:cNvGraphicFramePr/>
+                <a:graphic xmlns:a="http://schemas.openxmlformats.org/drawingml/2006/main">
+                  <a:graphicData uri="http://schemas.microsoft.com/office/word/2010/wordprocessingShape">
+                    <wps:wsp>
+                      <wps:cNvCnPr/>
+                      <wps:spPr>
+                        <a:xfrm flipH="1" flipV="1">
+                          <a:off x="0" y="0"/>
+                          <a:ext cx="504825" cy="904875"/>
+                        </a:xfrm>
+                        <a:prstGeom prst="straightConnector1">
+                          <a:avLst/>
+                        </a:prstGeom>
+                        <a:noFill/>
+                        <a:ln w="6350" cap="flat" cmpd="sng" algn="ctr">
+                          <a:solidFill>
+                            <a:srgbClr val="4472C4"/>
+                          </a:solidFill>
+                          <a:prstDash val="solid"/>
+                          <a:miter lim="800000"/>
+                          <a:tailEnd type="triangle"/>
+                        </a:ln>
+                        <a:effectLst/>
+                      </wps:spPr>
+                      <wps:bodyPr/>
+                    </wps:wsp>
+                  </a:graphicData>
+                </a:graphic>
+                <wp14:sizeRelH relativeFrom="margin">
+                  <wp14:pctWidth>0</wp14:pctWidth>
+                </wp14:sizeRelH>
+                <wp14:sizeRelV relativeFrom="margin">
+                  <wp14:pctHeight>0</wp14:pctHeight>
+                </wp14:sizeRelV>
+              </wp:anchor>
+            </w:drawing>
+          </mc:Choice>
+          <mc:Fallback>
+            <w:pict>
+              <v:shape w14:anchorId="787F36A2" id="Straight Arrow Connector 292" o:spid="_x0000_s1026" type="#_x0000_t32" style="position:absolute;margin-left:158.95pt;margin-top:348.55pt;width:39.75pt;height:71.25pt;flip:x y;z-index:251865088;visibility:visible;mso-wrap-style:square;mso-width-percent:0;mso-height-percent:0;mso-wrap-distance-left:9pt;mso-wrap-distance-top:0;mso-wrap-distance-right:9pt;mso-wrap-distance-bottom:0;mso-position-horizontal:absolute;mso-position-horizontal-relative:text;mso-position-vertical:absolute;mso-position-vertical-relative:text;mso-width-percent:0;mso-height-percent:0;mso-width-relative:margin;mso-height-relative:margin" o:gfxdata="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" strokecolor="#4472c4" strokeweight=".5pt">
+                <v:stroke endarrow="block" joinstyle="miter"/>
+              </v:shape>
+            </w:pict>
+          </mc:Fallback>
+        </mc:AlternateContent>
+      </w:r>
     </w:p>
     <w:p>
       <w:pPr>
         <w:rPr>
           <w:rFonts w:ascii="Noto Sans" w:hAnsi="Noto Sans"/>
           <w:b/>
+          <w:color w:val="4472C4" w:themeColor="accent1"/>
           <w:sz w:val="36"/>
           <w:szCs w:val="36"/>
         </w:rPr>
@@ -21353,7 +21636,7 @@
           <w:sz w:val="28"/>
           <w:szCs w:val="28"/>
         </w:rPr>
-        <w:t xml:space="preserve">) </w:t>
+        <w:t xml:space="preserve">) will display the </w:t>
       </w:r>
       <w:r>
         <w:rPr>
@@ -21362,7 +21645,7 @@
           <w:szCs w:val="28"/>
         </w:rPr>
         <w:lastRenderedPageBreak/>
-        <w:t xml:space="preserve">will display the column name. To filter a list type </w:t>
+        <w:t xml:space="preserve">column name. To filter a list type </w:t>
       </w:r>
       <w:r>
         <w:rPr>
@@ -22766,7 +23049,7 @@
           <w:sz w:val="28"/>
           <w:szCs w:val="36"/>
         </w:rPr>
-        <w:t xml:space="preserve">The connection to the database is an important feature that will be required to install prior to the continued use of the application. The setup is straight forward, there are fields that represent the separate parts of the connection information: Host, Database Name, Database User, User Password, Port (if provided by database </w:t>
+        <w:t xml:space="preserve">The connection to the database is an important feature that will be required to install prior to the continued use of the application. The setup is straight forward, there are fields that represent the separate parts of the connection information: Host, Database </w:t>
       </w:r>
       <w:r>
         <w:rPr>
@@ -22775,7 +23058,7 @@
           <w:szCs w:val="36"/>
         </w:rPr>
         <w:lastRenderedPageBreak/>
-        <w:t>host) and the Database Type. These are all important parts of the connection to the database.</w:t>
+        <w:t>Name, Database User, User Password, Port (if provided by database host) and the Database Type. These are all important parts of the connection to the database.</w:t>
       </w:r>
     </w:p>
     <w:p>
@@ -23097,7 +23380,6 @@
           <w:sz w:val="28"/>
           <w:szCs w:val="28"/>
         </w:rPr>
-        <w:lastRenderedPageBreak/>
         <w:t>Note:</w:t>
       </w:r>
       <w:r>
@@ -23144,8 +23426,6 @@
         </w:rPr>
         <w:t>or</w:t>
       </w:r>
-      <w:bookmarkStart w:id="0" w:name="_GoBack"/>
-      <w:bookmarkEnd w:id="0"/>
       <w:r>
         <w:rPr>
           <w:rFonts w:ascii="Noto Sans" w:hAnsi="Noto Sans"/>
@@ -23180,7 +23460,16 @@
           <w:sz w:val="28"/>
           <w:szCs w:val="28"/>
         </w:rPr>
-        <w:t xml:space="preserve"> Manual backups are able to be run anytime so long as the user is authorized to do so (admins only). The purpose for this is to allow the user to set the database type that they will need the back up for (in case OTC requires them to move from one database to another). Currently we only support MSSQL and MySQL syntax. Select the database type and click the Backup button to process. This will start the process, and you may go on about your work.</w:t>
+        <w:t xml:space="preserve"> Manual backups are able to be run anytime so long as the user is authorized to do so (admins only). The purpose for this is to allow the user to set the </w:t>
+      </w:r>
+      <w:r>
+        <w:rPr>
+          <w:rFonts w:ascii="Noto Sans" w:hAnsi="Noto Sans"/>
+          <w:sz w:val="28"/>
+          <w:szCs w:val="28"/>
+        </w:rPr>
+        <w:lastRenderedPageBreak/>
+        <w:t>database type that they will need the back up for (in case OTC requires them to move from one database to another). Currently we only support MSSQL and MySQL syntax. Select the database type and click the Backup button to process. This will start the process, and you may go on about your work.</w:t>
       </w:r>
     </w:p>
     <w:p>
@@ -23653,7 +23942,7 @@
                                   <w:sz w:val="40"/>
                                   <w:szCs w:val="40"/>
                                 </w:rPr>
-                                <w:t>2</w:t>
+                                <w:t>30</w:t>
                               </w:r>
                               <w:r>
                                 <w:rPr>
@@ -23750,7 +24039,7 @@
                             <w:sz w:val="40"/>
                             <w:szCs w:val="40"/>
                           </w:rPr>
-                          <w:t>2</w:t>
+                          <w:t>30</w:t>
                         </w:r>
                         <w:r>
                           <w:rPr>
@@ -25494,7 +25783,7 @@
 </file>
 
 <file path=customXml/itemProps2.xml><?xml version="1.0" encoding="utf-8"?>
-<ds:datastoreItem xmlns:ds="http://schemas.openxmlformats.org/officeDocument/2006/customXml" ds:itemID="{005A6DE9-946B-4F32-A4CE-55403921544D}">
+<ds:datastoreItem xmlns:ds="http://schemas.openxmlformats.org/officeDocument/2006/customXml" ds:itemID="{B377EDBA-FC65-44A7-84EB-A2E0F480DAD5}">
   <ds:schemaRefs>
     <ds:schemaRef ds:uri="http://schemas.openxmlformats.org/officeDocument/2006/bibliography"/>
   </ds:schemaRefs>

</xml_diff>

<commit_message>
Added Graphic to settings, to point to restore and back up.
</commit_message>
<xml_diff>
--- a/User Manual v3 Final.docx
+++ b/User Manual v3 Final.docx
@@ -17641,7 +17641,7 @@
           </mc:Choice>
           <mc:Fallback>
             <w:pict>
-              <v:shapetype w14:anchorId="032F7FEF" id="_x0000_t32" coordsize="21600,21600" o:spt="32" o:oned="t" path="m,l21600,21600e" filled="f">
+              <v:shapetype w14:anchorId="641D9B3E" id="_x0000_t32" coordsize="21600,21600" o:spt="32" o:oned="t" path="m,l21600,21600e" filled="f">
                 <v:path arrowok="t" fillok="f" o:connecttype="none"/>
                 <o:lock v:ext="edit" shapetype="t"/>
               </v:shapetype>
@@ -18016,7 +18016,7 @@
           </mc:Choice>
           <mc:Fallback>
             <w:pict>
-              <v:shape w14:anchorId="3A2A4CC9" id="Straight Arrow Connector 288" o:spid="_x0000_s1026" type="#_x0000_t32" style="position:absolute;margin-left:336.9pt;margin-top:337.2pt;width:9.5pt;height:99.05pt;flip:x;z-index:251858944;visibility:visible;mso-wrap-style:square;mso-width-percent:0;mso-height-percent:0;mso-wrap-distance-left:9pt;mso-wrap-distance-top:0;mso-wrap-distance-right:9pt;mso-wrap-distance-bottom:0;mso-position-horizontal:absolute;mso-position-horizontal-relative:text;mso-position-vertical:absolute;mso-position-vertical-relative:text;mso-width-percent:0;mso-height-percent:0;mso-width-relative:margin;mso-height-relative:margin" o:gfxdata="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" strokecolor="#4472c4" strokeweight=".5pt">
+              <v:shape w14:anchorId="2D212A71" id="Straight Arrow Connector 288" o:spid="_x0000_s1026" type="#_x0000_t32" style="position:absolute;margin-left:336.9pt;margin-top:337.2pt;width:9.5pt;height:99.05pt;flip:x;z-index:251858944;visibility:visible;mso-wrap-style:square;mso-width-percent:0;mso-height-percent:0;mso-wrap-distance-left:9pt;mso-wrap-distance-top:0;mso-wrap-distance-right:9pt;mso-wrap-distance-bottom:0;mso-position-horizontal:absolute;mso-position-horizontal-relative:text;mso-position-vertical:absolute;mso-position-vertical-relative:text;mso-width-percent:0;mso-height-percent:0;mso-width-relative:margin;mso-height-relative:margin" o:gfxdata="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" strokecolor="#4472c4" strokeweight=".5pt">
                 <v:stroke endarrow="block" joinstyle="miter"/>
               </v:shape>
             </w:pict>
@@ -18340,8 +18340,6 @@
           <w:szCs w:val="28"/>
         </w:rPr>
       </w:pPr>
-      <w:bookmarkStart w:id="0" w:name="_GoBack"/>
-      <w:bookmarkEnd w:id="0"/>
       <w:r>
         <w:rPr>
           <w:noProof/>
@@ -18401,7 +18399,7 @@
           </mc:Choice>
           <mc:Fallback>
             <w:pict>
-              <v:shape w14:anchorId="2ACF073F" id="Straight Arrow Connector 253" o:spid="_x0000_s1026" type="#_x0000_t32" style="position:absolute;margin-left:184.85pt;margin-top:427.4pt;width:124.2pt;height:56.4pt;flip:x y;z-index:251902976;visibility:visible;mso-wrap-style:square;mso-wrap-distance-left:9pt;mso-wrap-distance-top:0;mso-wrap-distance-right:9pt;mso-wrap-distance-bottom:0;mso-position-horizontal:absolute;mso-position-horizontal-relative:text;mso-position-vertical:absolute;mso-position-vertical-relative:text" o:gfxdata="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" strokecolor="#4472c4 [3204]" strokeweight=".5pt">
+              <v:shape w14:anchorId="7238FB4F" id="Straight Arrow Connector 253" o:spid="_x0000_s1026" type="#_x0000_t32" style="position:absolute;margin-left:184.85pt;margin-top:427.4pt;width:124.2pt;height:56.4pt;flip:x y;z-index:251902976;visibility:visible;mso-wrap-style:square;mso-wrap-distance-left:9pt;mso-wrap-distance-top:0;mso-wrap-distance-right:9pt;mso-wrap-distance-bottom:0;mso-position-horizontal:absolute;mso-position-horizontal-relative:text;mso-position-vertical:absolute;mso-position-vertical-relative:text" o:gfxdata="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" strokecolor="#4472c4 [3204]" strokeweight=".5pt">
                 <v:stroke endarrow="block" joinstyle="miter"/>
               </v:shape>
             </w:pict>
@@ -18473,7 +18471,7 @@
           </mc:Choice>
           <mc:Fallback>
             <w:pict>
-              <v:shape w14:anchorId="4ECDEBED" id="Straight Arrow Connector 252" o:spid="_x0000_s1026" type="#_x0000_t32" style="position:absolute;margin-left:145.35pt;margin-top:430.8pt;width:82.2pt;height:53pt;flip:x y;z-index:251901952;visibility:visible;mso-wrap-style:square;mso-width-percent:0;mso-height-percent:0;mso-wrap-distance-left:9pt;mso-wrap-distance-top:0;mso-wrap-distance-right:9pt;mso-wrap-distance-bottom:0;mso-position-horizontal:absolute;mso-position-horizontal-relative:text;mso-position-vertical:absolute;mso-position-vertical-relative:text;mso-width-percent:0;mso-height-percent:0;mso-width-relative:margin;mso-height-relative:margin" o:gfxdata="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" strokecolor="#4472c4 [3204]" strokeweight=".5pt">
+              <v:shape w14:anchorId="02DF8096" id="Straight Arrow Connector 252" o:spid="_x0000_s1026" type="#_x0000_t32" style="position:absolute;margin-left:145.35pt;margin-top:430.8pt;width:82.2pt;height:53pt;flip:x y;z-index:251901952;visibility:visible;mso-wrap-style:square;mso-width-percent:0;mso-height-percent:0;mso-wrap-distance-left:9pt;mso-wrap-distance-top:0;mso-wrap-distance-right:9pt;mso-wrap-distance-bottom:0;mso-position-horizontal:absolute;mso-position-horizontal-relative:text;mso-position-vertical:absolute;mso-position-vertical-relative:text;mso-width-percent:0;mso-height-percent:0;mso-width-relative:margin;mso-height-relative:margin" o:gfxdata="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" strokecolor="#4472c4 [3204]" strokeweight=".5pt">
                 <v:stroke endarrow="block" joinstyle="miter"/>
               </v:shape>
             </w:pict>
@@ -18545,7 +18543,7 @@
           </mc:Choice>
           <mc:Fallback>
             <w:pict>
-              <v:shape w14:anchorId="7FC4857B" id="Straight Arrow Connector 250" o:spid="_x0000_s1026" type="#_x0000_t32" style="position:absolute;margin-left:111.4pt;margin-top:430.1pt;width:17.65pt;height:54.3pt;flip:x y;z-index:251900928;visibility:visible;mso-wrap-style:square;mso-width-percent:0;mso-height-percent:0;mso-wrap-distance-left:9pt;mso-wrap-distance-top:0;mso-wrap-distance-right:9pt;mso-wrap-distance-bottom:0;mso-position-horizontal:absolute;mso-position-horizontal-relative:text;mso-position-vertical:absolute;mso-position-vertical-relative:text;mso-width-percent:0;mso-height-percent:0;mso-width-relative:margin;mso-height-relative:margin" o:gfxdata="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" strokecolor="#4472c4 [3204]" strokeweight=".5pt">
+              <v:shape w14:anchorId="299F7BA3" id="Straight Arrow Connector 250" o:spid="_x0000_s1026" type="#_x0000_t32" style="position:absolute;margin-left:111.4pt;margin-top:430.1pt;width:17.65pt;height:54.3pt;flip:x y;z-index:251900928;visibility:visible;mso-wrap-style:square;mso-width-percent:0;mso-height-percent:0;mso-wrap-distance-left:9pt;mso-wrap-distance-top:0;mso-wrap-distance-right:9pt;mso-wrap-distance-bottom:0;mso-position-horizontal:absolute;mso-position-horizontal-relative:text;mso-position-vertical:absolute;mso-position-vertical-relative:text;mso-width-percent:0;mso-height-percent:0;mso-width-relative:margin;mso-height-relative:margin" o:gfxdata="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" strokecolor="#4472c4 [3204]" strokeweight=".5pt">
                 <v:stroke endarrow="block" joinstyle="miter"/>
               </v:shape>
             </w:pict>
@@ -18611,7 +18609,7 @@
           </mc:Choice>
           <mc:Fallback>
             <w:pict>
-              <v:shape w14:anchorId="4B7A5305" id="Straight Arrow Connector 28" o:spid="_x0000_s1026" type="#_x0000_t32" style="position:absolute;margin-left:42.8pt;margin-top:424.7pt;width:29.9pt;height:59.75pt;flip:y;z-index:251899904;visibility:visible;mso-wrap-style:square;mso-wrap-distance-left:9pt;mso-wrap-distance-top:0;mso-wrap-distance-right:9pt;mso-wrap-distance-bottom:0;mso-position-horizontal:absolute;mso-position-horizontal-relative:text;mso-position-vertical:absolute;mso-position-vertical-relative:text" o:gfxdata="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" strokecolor="#4472c4 [3204]" strokeweight=".5pt">
+              <v:shape w14:anchorId="56364841" id="Straight Arrow Connector 28" o:spid="_x0000_s1026" type="#_x0000_t32" style="position:absolute;margin-left:42.8pt;margin-top:424.7pt;width:29.9pt;height:59.75pt;flip:y;z-index:251899904;visibility:visible;mso-wrap-style:square;mso-wrap-distance-left:9pt;mso-wrap-distance-top:0;mso-wrap-distance-right:9pt;mso-wrap-distance-bottom:0;mso-position-horizontal:absolute;mso-position-horizontal-relative:text;mso-position-vertical:absolute;mso-position-vertical-relative:text" o:gfxdata="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" strokecolor="#4472c4 [3204]" strokeweight=".5pt">
                 <v:stroke endarrow="block" joinstyle="miter"/>
               </v:shape>
             </w:pict>
@@ -20411,14 +20409,6 @@
     <w:p>
       <w:pPr>
         <w:rPr>
-          <w:sz w:val="28"/>
-          <w:szCs w:val="28"/>
-        </w:rPr>
-      </w:pPr>
-    </w:p>
-    <w:p>
-      <w:pPr>
-        <w:rPr>
           <w:rFonts w:ascii="Noto Sans" w:hAnsi="Noto Sans"/>
           <w:b/>
           <w:color w:val="4472C4" w:themeColor="accent1"/>
@@ -22330,7 +22320,420 @@
         <mc:AlternateContent>
           <mc:Choice Requires="wps">
             <w:drawing>
-              <wp:anchor distT="0" distB="0" distL="114300" distR="114300" simplePos="0" relativeHeight="251892736" behindDoc="0" locked="0" layoutInCell="1" allowOverlap="1" wp14:anchorId="09F9C171" wp14:editId="0A68F89C">
+              <wp:anchor distT="0" distB="0" distL="114300" distR="114300" simplePos="0" relativeHeight="251908096" behindDoc="0" locked="0" layoutInCell="1" allowOverlap="1" wp14:anchorId="1131B285" wp14:editId="2064240A">
+                <wp:simplePos x="0" y="0"/>
+                <wp:positionH relativeFrom="column">
+                  <wp:posOffset>224287</wp:posOffset>
+                </wp:positionH>
+                <wp:positionV relativeFrom="paragraph">
+                  <wp:posOffset>4719931</wp:posOffset>
+                </wp:positionV>
+                <wp:extent cx="1224915" cy="490088"/>
+                <wp:effectExtent l="0" t="0" r="0" b="5715"/>
+                <wp:wrapNone/>
+                <wp:docPr id="290" name="Text Box 290"/>
+                <wp:cNvGraphicFramePr/>
+                <a:graphic xmlns:a="http://schemas.openxmlformats.org/drawingml/2006/main">
+                  <a:graphicData uri="http://schemas.microsoft.com/office/word/2010/wordprocessingShape">
+                    <wps:wsp>
+                      <wps:cNvSpPr txBox="1"/>
+                      <wps:spPr>
+                        <a:xfrm>
+                          <a:off x="0" y="0"/>
+                          <a:ext cx="1224915" cy="490088"/>
+                        </a:xfrm>
+                        <a:prstGeom prst="rect">
+                          <a:avLst/>
+                        </a:prstGeom>
+                        <a:solidFill>
+                          <a:schemeClr val="lt1"/>
+                        </a:solidFill>
+                        <a:ln w="6350">
+                          <a:noFill/>
+                        </a:ln>
+                      </wps:spPr>
+                      <wps:txbx>
+                        <w:txbxContent>
+                          <w:p>
+                            <w:pPr>
+                              <w:rPr>
+                                <w:color w:val="4472C4" w:themeColor="accent1"/>
+                                <w14:shadow w14:blurRad="38100" w14:dist="25400" w14:dir="5400000" w14:sx="100000" w14:sy="100000" w14:kx="0" w14:ky="0" w14:algn="ctr">
+                                  <w14:srgbClr w14:val="6E747A">
+                                    <w14:alpha w14:val="57000"/>
+                                  </w14:srgbClr>
+                                </w14:shadow>
+                                <w14:textOutline w14:w="0" w14:cap="flat" w14:cmpd="sng" w14:algn="ctr">
+                                  <w14:noFill/>
+                                  <w14:prstDash w14:val="solid"/>
+                                  <w14:round/>
+                                </w14:textOutline>
+                              </w:rPr>
+                            </w:pPr>
+                            <w:r>
+                              <w:rPr>
+                                <w:color w:val="4472C4" w:themeColor="accent1"/>
+                                <w14:shadow w14:blurRad="38100" w14:dist="25400" w14:dir="5400000" w14:sx="100000" w14:sy="100000" w14:kx="0" w14:ky="0" w14:algn="ctr">
+                                  <w14:srgbClr w14:val="6E747A">
+                                    <w14:alpha w14:val="57000"/>
+                                  </w14:srgbClr>
+                                </w14:shadow>
+                                <w14:textOutline w14:w="0" w14:cap="flat" w14:cmpd="sng" w14:algn="ctr">
+                                  <w14:noFill/>
+                                  <w14:prstDash w14:val="solid"/>
+                                  <w14:round/>
+                                </w14:textOutline>
+                              </w:rPr>
+                              <w:t>Init</w:t>
+                            </w:r>
+                            <w:r>
+                              <w:rPr>
+                                <w:color w:val="4472C4" w:themeColor="accent1"/>
+                                <w14:shadow w14:blurRad="38100" w14:dist="25400" w14:dir="5400000" w14:sx="100000" w14:sy="100000" w14:kx="0" w14:ky="0" w14:algn="ctr">
+                                  <w14:srgbClr w14:val="6E747A">
+                                    <w14:alpha w14:val="57000"/>
+                                  </w14:srgbClr>
+                                </w14:shadow>
+                                <w14:textOutline w14:w="0" w14:cap="flat" w14:cmpd="sng" w14:algn="ctr">
+                                  <w14:noFill/>
+                                  <w14:prstDash w14:val="solid"/>
+                                  <w14:round/>
+                                </w14:textOutline>
+                              </w:rPr>
+                              <w:t>ialize r</w:t>
+                            </w:r>
+                            <w:r>
+                              <w:rPr>
+                                <w:color w:val="4472C4" w:themeColor="accent1"/>
+                                <w14:shadow w14:blurRad="38100" w14:dist="25400" w14:dir="5400000" w14:sx="100000" w14:sy="100000" w14:kx="0" w14:ky="0" w14:algn="ctr">
+                                  <w14:srgbClr w14:val="6E747A">
+                                    <w14:alpha w14:val="57000"/>
+                                  </w14:srgbClr>
+                                </w14:shadow>
+                                <w14:textOutline w14:w="0" w14:cap="flat" w14:cmpd="sng" w14:algn="ctr">
+                                  <w14:noFill/>
+                                  <w14:prstDash w14:val="solid"/>
+                                  <w14:round/>
+                                </w14:textOutline>
+                              </w:rPr>
+                              <w:t>estore of database</w:t>
+                            </w:r>
+                          </w:p>
+                        </w:txbxContent>
+                      </wps:txbx>
+                      <wps:bodyPr rot="0" spcFirstLastPara="0" vertOverflow="overflow" horzOverflow="overflow" vert="horz" wrap="square" lIns="91440" tIns="45720" rIns="91440" bIns="45720" numCol="1" spcCol="0" rtlCol="0" fromWordArt="0" anchor="t" anchorCtr="0" forceAA="0" compatLnSpc="1">
+                        <a:prstTxWarp prst="textNoShape">
+                          <a:avLst/>
+                        </a:prstTxWarp>
+                        <a:noAutofit/>
+                      </wps:bodyPr>
+                    </wps:wsp>
+                  </a:graphicData>
+                </a:graphic>
+                <wp14:sizeRelV relativeFrom="margin">
+                  <wp14:pctHeight>0</wp14:pctHeight>
+                </wp14:sizeRelV>
+              </wp:anchor>
+            </w:drawing>
+          </mc:Choice>
+          <mc:Fallback>
+            <w:pict>
+              <v:shape w14:anchorId="1131B285" id="Text Box 290" o:spid="_x0000_s1092" type="#_x0000_t202" style="position:absolute;left:0;text-align:left;margin-left:17.65pt;margin-top:371.65pt;width:96.45pt;height:38.6pt;z-index:251908096;visibility:visible;mso-wrap-style:square;mso-height-percent:0;mso-wrap-distance-left:9pt;mso-wrap-distance-top:0;mso-wrap-distance-right:9pt;mso-wrap-distance-bottom:0;mso-position-horizontal:absolute;mso-position-horizontal-relative:text;mso-position-vertical:absolute;mso-position-vertical-relative:text;mso-height-percent:0;mso-height-relative:margin;v-text-anchor:top" o:gfxdata="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" fillcolor="white [3201]" stroked="f" strokeweight=".5pt">
+                <v:textbox>
+                  <w:txbxContent>
+                    <w:p>
+                      <w:pPr>
+                        <w:rPr>
+                          <w:color w:val="4472C4" w:themeColor="accent1"/>
+                          <w14:shadow w14:blurRad="38100" w14:dist="25400" w14:dir="5400000" w14:sx="100000" w14:sy="100000" w14:kx="0" w14:ky="0" w14:algn="ctr">
+                            <w14:srgbClr w14:val="6E747A">
+                              <w14:alpha w14:val="57000"/>
+                            </w14:srgbClr>
+                          </w14:shadow>
+                          <w14:textOutline w14:w="0" w14:cap="flat" w14:cmpd="sng" w14:algn="ctr">
+                            <w14:noFill/>
+                            <w14:prstDash w14:val="solid"/>
+                            <w14:round/>
+                          </w14:textOutline>
+                        </w:rPr>
+                      </w:pPr>
+                      <w:r>
+                        <w:rPr>
+                          <w:color w:val="4472C4" w:themeColor="accent1"/>
+                          <w14:shadow w14:blurRad="38100" w14:dist="25400" w14:dir="5400000" w14:sx="100000" w14:sy="100000" w14:kx="0" w14:ky="0" w14:algn="ctr">
+                            <w14:srgbClr w14:val="6E747A">
+                              <w14:alpha w14:val="57000"/>
+                            </w14:srgbClr>
+                          </w14:shadow>
+                          <w14:textOutline w14:w="0" w14:cap="flat" w14:cmpd="sng" w14:algn="ctr">
+                            <w14:noFill/>
+                            <w14:prstDash w14:val="solid"/>
+                            <w14:round/>
+                          </w14:textOutline>
+                        </w:rPr>
+                        <w:t>Init</w:t>
+                      </w:r>
+                      <w:r>
+                        <w:rPr>
+                          <w:color w:val="4472C4" w:themeColor="accent1"/>
+                          <w14:shadow w14:blurRad="38100" w14:dist="25400" w14:dir="5400000" w14:sx="100000" w14:sy="100000" w14:kx="0" w14:ky="0" w14:algn="ctr">
+                            <w14:srgbClr w14:val="6E747A">
+                              <w14:alpha w14:val="57000"/>
+                            </w14:srgbClr>
+                          </w14:shadow>
+                          <w14:textOutline w14:w="0" w14:cap="flat" w14:cmpd="sng" w14:algn="ctr">
+                            <w14:noFill/>
+                            <w14:prstDash w14:val="solid"/>
+                            <w14:round/>
+                          </w14:textOutline>
+                        </w:rPr>
+                        <w:t>ialize r</w:t>
+                      </w:r>
+                      <w:r>
+                        <w:rPr>
+                          <w:color w:val="4472C4" w:themeColor="accent1"/>
+                          <w14:shadow w14:blurRad="38100" w14:dist="25400" w14:dir="5400000" w14:sx="100000" w14:sy="100000" w14:kx="0" w14:ky="0" w14:algn="ctr">
+                            <w14:srgbClr w14:val="6E747A">
+                              <w14:alpha w14:val="57000"/>
+                            </w14:srgbClr>
+                          </w14:shadow>
+                          <w14:textOutline w14:w="0" w14:cap="flat" w14:cmpd="sng" w14:algn="ctr">
+                            <w14:noFill/>
+                            <w14:prstDash w14:val="solid"/>
+                            <w14:round/>
+                          </w14:textOutline>
+                        </w:rPr>
+                        <w:t>estore of database</w:t>
+                      </w:r>
+                    </w:p>
+                  </w:txbxContent>
+                </v:textbox>
+              </v:shape>
+            </w:pict>
+          </mc:Fallback>
+        </mc:AlternateContent>
+      </w:r>
+      <w:r>
+        <w:rPr>
+          <w:noProof/>
+        </w:rPr>
+        <mc:AlternateContent>
+          <mc:Choice Requires="wps">
+            <w:drawing>
+              <wp:anchor distT="0" distB="0" distL="114300" distR="114300" simplePos="0" relativeHeight="251904000" behindDoc="0" locked="0" layoutInCell="1" allowOverlap="1" wp14:anchorId="5C5B2F64" wp14:editId="21D0C6A0">
+                <wp:simplePos x="0" y="0"/>
+                <wp:positionH relativeFrom="column">
+                  <wp:posOffset>172528</wp:posOffset>
+                </wp:positionH>
+                <wp:positionV relativeFrom="paragraph">
+                  <wp:posOffset>4633667</wp:posOffset>
+                </wp:positionV>
+                <wp:extent cx="1345565" cy="638355"/>
+                <wp:effectExtent l="0" t="0" r="26035" b="28575"/>
+                <wp:wrapNone/>
+                <wp:docPr id="271" name="Rectangle: Single Corner Snipped 271"/>
+                <wp:cNvGraphicFramePr/>
+                <a:graphic xmlns:a="http://schemas.openxmlformats.org/drawingml/2006/main">
+                  <a:graphicData uri="http://schemas.microsoft.com/office/word/2010/wordprocessingShape">
+                    <wps:wsp>
+                      <wps:cNvSpPr/>
+                      <wps:spPr>
+                        <a:xfrm>
+                          <a:off x="0" y="0"/>
+                          <a:ext cx="1345565" cy="638355"/>
+                        </a:xfrm>
+                        <a:prstGeom prst="snip1Rect">
+                          <a:avLst/>
+                        </a:prstGeom>
+                      </wps:spPr>
+                      <wps:style>
+                        <a:lnRef idx="2">
+                          <a:schemeClr val="accent1"/>
+                        </a:lnRef>
+                        <a:fillRef idx="1">
+                          <a:schemeClr val="lt1"/>
+                        </a:fillRef>
+                        <a:effectRef idx="0">
+                          <a:schemeClr val="accent1"/>
+                        </a:effectRef>
+                        <a:fontRef idx="minor">
+                          <a:schemeClr val="dk1"/>
+                        </a:fontRef>
+                      </wps:style>
+                      <wps:bodyPr rot="0" spcFirstLastPara="0" vertOverflow="overflow" horzOverflow="overflow" vert="horz" wrap="square" lIns="91440" tIns="45720" rIns="91440" bIns="45720" numCol="1" spcCol="0" rtlCol="0" fromWordArt="0" anchor="ctr" anchorCtr="0" forceAA="0" compatLnSpc="1">
+                        <a:prstTxWarp prst="textNoShape">
+                          <a:avLst/>
+                        </a:prstTxWarp>
+                        <a:noAutofit/>
+                      </wps:bodyPr>
+                    </wps:wsp>
+                  </a:graphicData>
+                </a:graphic>
+                <wp14:sizeRelH relativeFrom="margin">
+                  <wp14:pctWidth>0</wp14:pctWidth>
+                </wp14:sizeRelH>
+                <wp14:sizeRelV relativeFrom="margin">
+                  <wp14:pctHeight>0</wp14:pctHeight>
+                </wp14:sizeRelV>
+              </wp:anchor>
+            </w:drawing>
+          </mc:Choice>
+          <mc:Fallback>
+            <w:pict>
+              <v:shape w14:anchorId="105B7398" id="Rectangle: Single Corner Snipped 271" o:spid="_x0000_s1026" style="position:absolute;margin-left:13.6pt;margin-top:364.85pt;width:105.95pt;height:50.25pt;z-index:251904000;visibility:visible;mso-wrap-style:square;mso-width-percent:0;mso-height-percent:0;mso-wrap-distance-left:9pt;mso-wrap-distance-top:0;mso-wrap-distance-right:9pt;mso-wrap-distance-bottom:0;mso-position-horizontal:absolute;mso-position-horizontal-relative:text;mso-position-vertical:absolute;mso-position-vertical-relative:text;mso-width-percent:0;mso-height-percent:0;mso-width-relative:margin;mso-height-relative:margin;v-text-anchor:middle" coordsize="1345565,638355" o:gfxdata="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" path="m,l1239170,r106395,106395l1345565,638355,,638355,,xe" fillcolor="white [3201]" strokecolor="#4472c4 [3204]" strokeweight="1pt">
+                <v:stroke joinstyle="miter"/>
+                <v:path arrowok="t" o:connecttype="custom" o:connectlocs="0,0;1239170,0;1345565,106395;1345565,638355;0,638355;0,0" o:connectangles="0,0,0,0,0,0"/>
+              </v:shape>
+            </w:pict>
+          </mc:Fallback>
+        </mc:AlternateContent>
+      </w:r>
+      <w:r>
+        <w:rPr>
+          <w:noProof/>
+        </w:rPr>
+        <mc:AlternateContent>
+          <mc:Choice Requires="wps">
+            <w:drawing>
+              <wp:anchor distT="0" distB="0" distL="114300" distR="114300" simplePos="0" relativeHeight="251907072" behindDoc="0" locked="0" layoutInCell="1" allowOverlap="1" wp14:anchorId="47B86BA6" wp14:editId="23578386">
+                <wp:simplePos x="0" y="0"/>
+                <wp:positionH relativeFrom="column">
+                  <wp:posOffset>3234906</wp:posOffset>
+                </wp:positionH>
+                <wp:positionV relativeFrom="paragraph">
+                  <wp:posOffset>4952844</wp:posOffset>
+                </wp:positionV>
+                <wp:extent cx="69011" cy="439947"/>
+                <wp:effectExtent l="57150" t="38100" r="26670" b="17780"/>
+                <wp:wrapNone/>
+                <wp:docPr id="274" name="Straight Arrow Connector 274"/>
+                <wp:cNvGraphicFramePr/>
+                <a:graphic xmlns:a="http://schemas.openxmlformats.org/drawingml/2006/main">
+                  <a:graphicData uri="http://schemas.microsoft.com/office/word/2010/wordprocessingShape">
+                    <wps:wsp>
+                      <wps:cNvCnPr/>
+                      <wps:spPr>
+                        <a:xfrm flipH="1" flipV="1">
+                          <a:off x="0" y="0"/>
+                          <a:ext cx="69011" cy="439947"/>
+                        </a:xfrm>
+                        <a:prstGeom prst="straightConnector1">
+                          <a:avLst/>
+                        </a:prstGeom>
+                        <a:ln>
+                          <a:tailEnd type="triangle"/>
+                        </a:ln>
+                      </wps:spPr>
+                      <wps:style>
+                        <a:lnRef idx="1">
+                          <a:schemeClr val="accent1"/>
+                        </a:lnRef>
+                        <a:fillRef idx="0">
+                          <a:schemeClr val="accent1"/>
+                        </a:fillRef>
+                        <a:effectRef idx="0">
+                          <a:schemeClr val="accent1"/>
+                        </a:effectRef>
+                        <a:fontRef idx="minor">
+                          <a:schemeClr val="tx1"/>
+                        </a:fontRef>
+                      </wps:style>
+                      <wps:bodyPr/>
+                    </wps:wsp>
+                  </a:graphicData>
+                </a:graphic>
+              </wp:anchor>
+            </w:drawing>
+          </mc:Choice>
+          <mc:Fallback>
+            <w:pict>
+              <v:shape w14:anchorId="6056017E" id="Straight Arrow Connector 274" o:spid="_x0000_s1026" type="#_x0000_t32" style="position:absolute;margin-left:254.7pt;margin-top:390pt;width:5.45pt;height:34.65pt;flip:x y;z-index:251907072;visibility:visible;mso-wrap-style:square;mso-wrap-distance-left:9pt;mso-wrap-distance-top:0;mso-wrap-distance-right:9pt;mso-wrap-distance-bottom:0;mso-position-horizontal:absolute;mso-position-horizontal-relative:text;mso-position-vertical:absolute;mso-position-vertical-relative:text" o:gfxdata="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" strokecolor="#4472c4 [3204]" strokeweight=".5pt">
+                <v:stroke endarrow="block" joinstyle="miter"/>
+              </v:shape>
+            </w:pict>
+          </mc:Fallback>
+        </mc:AlternateContent>
+      </w:r>
+      <w:r>
+        <w:rPr>
+          <w:noProof/>
+        </w:rPr>
+        <mc:AlternateContent>
+          <mc:Choice Requires="wps">
+            <w:drawing>
+              <wp:anchor distT="0" distB="0" distL="114300" distR="114300" simplePos="0" relativeHeight="251906048" behindDoc="0" locked="0" layoutInCell="1" allowOverlap="1" wp14:anchorId="074F0A7A" wp14:editId="412F90D1">
+                <wp:simplePos x="0" y="0"/>
+                <wp:positionH relativeFrom="column">
+                  <wp:posOffset>1518093</wp:posOffset>
+                </wp:positionH>
+                <wp:positionV relativeFrom="paragraph">
+                  <wp:posOffset>4702677</wp:posOffset>
+                </wp:positionV>
+                <wp:extent cx="628542" cy="138023"/>
+                <wp:effectExtent l="0" t="57150" r="635" b="33655"/>
+                <wp:wrapNone/>
+                <wp:docPr id="273" name="Straight Arrow Connector 273"/>
+                <wp:cNvGraphicFramePr/>
+                <a:graphic xmlns:a="http://schemas.openxmlformats.org/drawingml/2006/main">
+                  <a:graphicData uri="http://schemas.microsoft.com/office/word/2010/wordprocessingShape">
+                    <wps:wsp>
+                      <wps:cNvCnPr/>
+                      <wps:spPr>
+                        <a:xfrm flipV="1">
+                          <a:off x="0" y="0"/>
+                          <a:ext cx="628542" cy="138023"/>
+                        </a:xfrm>
+                        <a:prstGeom prst="straightConnector1">
+                          <a:avLst/>
+                        </a:prstGeom>
+                        <a:ln>
+                          <a:tailEnd type="triangle"/>
+                        </a:ln>
+                      </wps:spPr>
+                      <wps:style>
+                        <a:lnRef idx="1">
+                          <a:schemeClr val="accent1"/>
+                        </a:lnRef>
+                        <a:fillRef idx="0">
+                          <a:schemeClr val="accent1"/>
+                        </a:fillRef>
+                        <a:effectRef idx="0">
+                          <a:schemeClr val="accent1"/>
+                        </a:effectRef>
+                        <a:fontRef idx="minor">
+                          <a:schemeClr val="tx1"/>
+                        </a:fontRef>
+                      </wps:style>
+                      <wps:bodyPr/>
+                    </wps:wsp>
+                  </a:graphicData>
+                </a:graphic>
+                <wp14:sizeRelH relativeFrom="margin">
+                  <wp14:pctWidth>0</wp14:pctWidth>
+                </wp14:sizeRelH>
+                <wp14:sizeRelV relativeFrom="margin">
+                  <wp14:pctHeight>0</wp14:pctHeight>
+                </wp14:sizeRelV>
+              </wp:anchor>
+            </w:drawing>
+          </mc:Choice>
+          <mc:Fallback>
+            <w:pict>
+              <v:shape w14:anchorId="0B9330F0" id="Straight Arrow Connector 273" o:spid="_x0000_s1026" type="#_x0000_t32" style="position:absolute;margin-left:119.55pt;margin-top:370.3pt;width:49.5pt;height:10.85pt;flip:y;z-index:251906048;visibility:visible;mso-wrap-style:square;mso-width-percent:0;mso-height-percent:0;mso-wrap-distance-left:9pt;mso-wrap-distance-top:0;mso-wrap-distance-right:9pt;mso-wrap-distance-bottom:0;mso-position-horizontal:absolute;mso-position-horizontal-relative:text;mso-position-vertical:absolute;mso-position-vertical-relative:text;mso-width-percent:0;mso-height-percent:0;mso-width-relative:margin;mso-height-relative:margin" o:gfxdata="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" strokecolor="#4472c4 [3204]" strokeweight=".5pt">
+                <v:stroke endarrow="block" joinstyle="miter"/>
+              </v:shape>
+            </w:pict>
+          </mc:Fallback>
+        </mc:AlternateContent>
+      </w:r>
+      <w:r>
+        <w:rPr>
+          <w:noProof/>
+        </w:rPr>
+        <mc:AlternateContent>
+          <mc:Choice Requires="wps">
+            <w:drawing>
+              <wp:anchor distT="0" distB="0" distL="114300" distR="114300" simplePos="0" relativeHeight="251892736" behindDoc="0" locked="0" layoutInCell="1" allowOverlap="1" wp14:anchorId="09F9C171" wp14:editId="0F6E8E61">
                 <wp:simplePos x="0" y="0"/>
                 <wp:positionH relativeFrom="column">
                   <wp:posOffset>4695824</wp:posOffset>
@@ -22381,7 +22784,7 @@
           </mc:Choice>
           <mc:Fallback>
             <w:pict>
-              <v:shape w14:anchorId="6F1AF35E" id="Straight Arrow Connector 23" o:spid="_x0000_s1026" type="#_x0000_t32" style="position:absolute;margin-left:369.75pt;margin-top:380.65pt;width:72.75pt;height:5.8pt;flip:x;z-index:251892736;visibility:visible;mso-wrap-style:square;mso-width-percent:0;mso-height-percent:0;mso-wrap-distance-left:9pt;mso-wrap-distance-top:0;mso-wrap-distance-right:9pt;mso-wrap-distance-bottom:0;mso-position-horizontal:absolute;mso-position-horizontal-relative:text;mso-position-vertical:absolute;mso-position-vertical-relative:text;mso-width-percent:0;mso-height-percent:0;mso-width-relative:margin;mso-height-relative:margin" o:gfxdata="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" strokecolor="#4472c4" strokeweight=".5pt">
+              <v:shape w14:anchorId="1DAE34ED" id="Straight Arrow Connector 23" o:spid="_x0000_s1026" type="#_x0000_t32" style="position:absolute;margin-left:369.75pt;margin-top:380.65pt;width:72.75pt;height:5.8pt;flip:x;z-index:251892736;visibility:visible;mso-wrap-style:square;mso-width-percent:0;mso-height-percent:0;mso-wrap-distance-left:9pt;mso-wrap-distance-top:0;mso-wrap-distance-right:9pt;mso-wrap-distance-bottom:0;mso-position-horizontal:absolute;mso-position-horizontal-relative:text;mso-position-vertical:absolute;mso-position-vertical-relative:text;mso-width-percent:0;mso-height-percent:0;mso-width-relative:margin;mso-height-relative:margin" o:gfxdata="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" strokecolor="#4472c4" strokeweight=".5pt">
                 <v:stroke endarrow="block" joinstyle="miter"/>
               </v:shape>
             </w:pict>
@@ -22489,7 +22892,7 @@
           </mc:Choice>
           <mc:Fallback>
             <w:pict>
-              <v:shape w14:anchorId="48A751AA" id="Rectangle: Single Corner Snipped 249" o:spid="_x0000_s1092" style="position:absolute;left:0;text-align:left;margin-left:44.8pt;margin-top:361.85pt;width:96pt;height:31.5pt;z-index:251894784;visibility:visible;mso-wrap-style:square;mso-width-percent:0;mso-height-percent:0;mso-wrap-distance-left:9pt;mso-wrap-distance-top:0;mso-wrap-distance-right:9pt;mso-wrap-distance-bottom:0;mso-position-horizontal:right;mso-position-horizontal-relative:margin;mso-position-vertical:absolute;mso-position-vertical-relative:text;mso-width-percent:0;mso-height-percent:0;mso-width-relative:margin;mso-height-relative:margin;v-text-anchor:middle" coordsize="1219200,400050" o:spt="100" o:gfxdata="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" adj="-11796480,,5400" path="m,l1152524,r66676,66676l1219200,400050,,400050,,xe" fillcolor="window" strokecolor="#5b9bd5" strokeweight="1pt">
+              <v:shape w14:anchorId="48A751AA" id="Rectangle: Single Corner Snipped 249" o:spid="_x0000_s1093" style="position:absolute;left:0;text-align:left;margin-left:44.8pt;margin-top:361.85pt;width:96pt;height:31.5pt;z-index:251894784;visibility:visible;mso-wrap-style:square;mso-width-percent:0;mso-height-percent:0;mso-wrap-distance-left:9pt;mso-wrap-distance-top:0;mso-wrap-distance-right:9pt;mso-wrap-distance-bottom:0;mso-position-horizontal:right;mso-position-horizontal-relative:margin;mso-position-vertical:absolute;mso-position-vertical-relative:text;mso-width-percent:0;mso-height-percent:0;mso-width-relative:margin;mso-height-relative:margin;v-text-anchor:middle" coordsize="1219200,400050" o:spt="100" o:gfxdata="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" adj="-11796480,,5400" path="m,l1152524,r66676,66676l1219200,400050,,400050,,xe" fillcolor="window" strokecolor="#5b9bd5" strokeweight="1pt">
                 <v:stroke joinstyle="miter"/>
                 <v:formulas/>
                 <v:path arrowok="t" o:connecttype="custom" o:connectlocs="0,0;1152524,0;1219200,66676;1219200,400050;0,400050;0,0" o:connectangles="0,0,0,0,0,0" textboxrect="0,0,1219200,400050"/>
@@ -22702,7 +23105,7 @@
           </mc:Choice>
           <mc:Fallback>
             <w:pict>
-              <v:shape w14:anchorId="30247FF2" id="Rectangle: Single Corner Snipped 8" o:spid="_x0000_s1093" style="position:absolute;left:0;text-align:left;margin-left:44.8pt;margin-top:304.15pt;width:96pt;height:31.5pt;z-index:251888640;visibility:visible;mso-wrap-style:square;mso-width-percent:0;mso-height-percent:0;mso-wrap-distance-left:9pt;mso-wrap-distance-top:0;mso-wrap-distance-right:9pt;mso-wrap-distance-bottom:0;mso-position-horizontal:right;mso-position-horizontal-relative:margin;mso-position-vertical:absolute;mso-position-vertical-relative:text;mso-width-percent:0;mso-height-percent:0;mso-width-relative:margin;mso-height-relative:margin;v-text-anchor:middle" coordsize="1219200,400050" o:spt="100" o:gfxdata="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" adj="-11796480,,5400" path="m,l1152524,r66676,66676l1219200,400050,,400050,,xe" fillcolor="window" strokecolor="#5b9bd5" strokeweight="1pt">
+              <v:shape w14:anchorId="30247FF2" id="Rectangle: Single Corner Snipped 8" o:spid="_x0000_s1094" style="position:absolute;left:0;text-align:left;margin-left:44.8pt;margin-top:304.15pt;width:96pt;height:31.5pt;z-index:251888640;visibility:visible;mso-wrap-style:square;mso-width-percent:0;mso-height-percent:0;mso-wrap-distance-left:9pt;mso-wrap-distance-top:0;mso-wrap-distance-right:9pt;mso-wrap-distance-bottom:0;mso-position-horizontal:right;mso-position-horizontal-relative:margin;mso-position-vertical:absolute;mso-position-vertical-relative:text;mso-width-percent:0;mso-height-percent:0;mso-width-relative:margin;mso-height-relative:margin;v-text-anchor:middle" coordsize="1219200,400050" o:spt="100" o:gfxdata="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" adj="-11796480,,5400" path="m,l1152524,r66676,66676l1219200,400050,,400050,,xe" fillcolor="window" strokecolor="#5b9bd5" strokeweight="1pt">
                 <v:stroke joinstyle="miter"/>
                 <v:formulas/>
                 <v:path arrowok="t" o:connecttype="custom" o:connectlocs="0,0;1152524,0;1219200,66676;1219200,400050;0,400050;0,0" o:connectangles="0,0,0,0,0,0" textboxrect="0,0,1219200,400050"/>
@@ -22871,7 +23274,7 @@
           </mc:Choice>
           <mc:Fallback>
             <w:pict>
-              <v:shape w14:anchorId="13340B3B" id="_x0000_s1094" type="#_x0000_t202" style="position:absolute;left:0;text-align:left;margin-left:0;margin-top:32.05pt;width:54pt;height:24pt;z-index:251886592;visibility:visible;mso-wrap-style:square;mso-width-percent:0;mso-height-percent:0;mso-wrap-distance-left:9pt;mso-wrap-distance-top:3.6pt;mso-wrap-distance-right:9pt;mso-wrap-distance-bottom:3.6pt;mso-position-horizontal:left;mso-position-horizontal-relative:margin;mso-position-vertical:absolute;mso-position-vertical-relative:text;mso-width-percent:0;mso-height-percent:0;mso-width-relative:margin;mso-height-relative:margin;v-text-anchor:top" o:gfxdata="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" fillcolor="window" strokecolor="#5b9bd5" strokeweight="1pt">
+              <v:shape w14:anchorId="13340B3B" id="_x0000_s1095" type="#_x0000_t202" style="position:absolute;left:0;text-align:left;margin-left:0;margin-top:32.05pt;width:54pt;height:24pt;z-index:251886592;visibility:visible;mso-wrap-style:square;mso-width-percent:0;mso-height-percent:0;mso-wrap-distance-left:9pt;mso-wrap-distance-top:3.6pt;mso-wrap-distance-right:9pt;mso-wrap-distance-bottom:3.6pt;mso-position-horizontal:left;mso-position-horizontal-relative:margin;mso-position-vertical:absolute;mso-position-vertical-relative:text;mso-width-percent:0;mso-height-percent:0;mso-width-relative:margin;mso-height-relative:margin;v-text-anchor:top" o:gfxdata="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" fillcolor="window" strokecolor="#5b9bd5" strokeweight="1pt">
                 <v:textbox>
                   <w:txbxContent>
                     <w:p>
@@ -23001,6 +23404,225 @@
           <w:szCs w:val="28"/>
         </w:rPr>
       </w:pPr>
+      <w:bookmarkStart w:id="0" w:name="_GoBack"/>
+      <w:bookmarkEnd w:id="0"/>
+      <w:r>
+        <w:rPr>
+          <w:b/>
+          <w:noProof/>
+          <w:color w:val="4472C4" w:themeColor="accent1"/>
+          <w:sz w:val="36"/>
+          <w:szCs w:val="36"/>
+        </w:rPr>
+        <w:drawing>
+          <wp:anchor distT="0" distB="0" distL="114300" distR="114300" simplePos="0" relativeHeight="251905024" behindDoc="1" locked="0" layoutInCell="1" allowOverlap="1" wp14:anchorId="5DE8F69D" wp14:editId="27DF2AC4">
+            <wp:simplePos x="0" y="0"/>
+            <wp:positionH relativeFrom="column">
+              <wp:posOffset>2432050</wp:posOffset>
+            </wp:positionH>
+            <wp:positionV relativeFrom="paragraph">
+              <wp:posOffset>5056505</wp:posOffset>
+            </wp:positionV>
+            <wp:extent cx="1828800" cy="396240"/>
+            <wp:effectExtent l="0" t="0" r="0" b="3810"/>
+            <wp:wrapTight wrapText="bothSides">
+              <wp:wrapPolygon edited="0">
+                <wp:start x="0" y="0"/>
+                <wp:lineTo x="0" y="20769"/>
+                <wp:lineTo x="21375" y="20769"/>
+                <wp:lineTo x="21375" y="2077"/>
+                <wp:lineTo x="20475" y="0"/>
+                <wp:lineTo x="0" y="0"/>
+              </wp:wrapPolygon>
+            </wp:wrapTight>
+            <wp:docPr id="272" name="Picture 272"/>
+            <wp:cNvGraphicFramePr>
+              <a:graphicFrameLocks xmlns:a="http://schemas.openxmlformats.org/drawingml/2006/main" noChangeAspect="1"/>
+            </wp:cNvGraphicFramePr>
+            <a:graphic xmlns:a="http://schemas.openxmlformats.org/drawingml/2006/main">
+              <a:graphicData uri="http://schemas.openxmlformats.org/drawingml/2006/picture">
+                <pic:pic xmlns:pic="http://schemas.openxmlformats.org/drawingml/2006/picture">
+                  <pic:nvPicPr>
+                    <pic:cNvPr id="0" name="Picture 2"/>
+                    <pic:cNvPicPr>
+                      <a:picLocks noChangeAspect="1" noChangeArrowheads="1"/>
+                    </pic:cNvPicPr>
+                  </pic:nvPicPr>
+                  <pic:blipFill>
+                    <a:blip r:embed="rId27">
+                      <a:extLst>
+                        <a:ext uri="{28A0092B-C50C-407E-A947-70E740481C1C}">
+                          <a14:useLocalDpi xmlns:a14="http://schemas.microsoft.com/office/drawing/2010/main" val="0"/>
+                        </a:ext>
+                      </a:extLst>
+                    </a:blip>
+                    <a:srcRect/>
+                    <a:stretch>
+                      <a:fillRect/>
+                    </a:stretch>
+                  </pic:blipFill>
+                  <pic:spPr bwMode="auto">
+                    <a:xfrm>
+                      <a:off x="0" y="0"/>
+                      <a:ext cx="1828800" cy="396240"/>
+                    </a:xfrm>
+                    <a:prstGeom prst="rect">
+                      <a:avLst/>
+                    </a:prstGeom>
+                    <a:noFill/>
+                  </pic:spPr>
+                </pic:pic>
+              </a:graphicData>
+            </a:graphic>
+            <wp14:sizeRelH relativeFrom="margin">
+              <wp14:pctWidth>0</wp14:pctWidth>
+            </wp14:sizeRelH>
+            <wp14:sizeRelV relativeFrom="margin">
+              <wp14:pctHeight>0</wp14:pctHeight>
+            </wp14:sizeRelV>
+          </wp:anchor>
+        </w:drawing>
+      </w:r>
+      <w:r>
+        <w:rPr>
+          <w:b/>
+          <w:noProof/>
+          <w:color w:val="4472C4" w:themeColor="accent1"/>
+          <w:sz w:val="36"/>
+          <w:szCs w:val="36"/>
+        </w:rPr>
+        <mc:AlternateContent>
+          <mc:Choice Requires="wps">
+            <w:drawing>
+              <wp:anchor distT="0" distB="0" distL="114300" distR="114300" simplePos="0" relativeHeight="251909120" behindDoc="0" locked="0" layoutInCell="1" allowOverlap="1" wp14:anchorId="6BE46C3F" wp14:editId="3DEED066">
+                <wp:simplePos x="0" y="0"/>
+                <wp:positionH relativeFrom="column">
+                  <wp:posOffset>2493034</wp:posOffset>
+                </wp:positionH>
+                <wp:positionV relativeFrom="paragraph">
+                  <wp:posOffset>5091382</wp:posOffset>
+                </wp:positionV>
+                <wp:extent cx="1656272" cy="327660"/>
+                <wp:effectExtent l="0" t="0" r="1270" b="0"/>
+                <wp:wrapNone/>
+                <wp:docPr id="299" name="Text Box 299"/>
+                <wp:cNvGraphicFramePr/>
+                <a:graphic xmlns:a="http://schemas.openxmlformats.org/drawingml/2006/main">
+                  <a:graphicData uri="http://schemas.microsoft.com/office/word/2010/wordprocessingShape">
+                    <wps:wsp>
+                      <wps:cNvSpPr txBox="1"/>
+                      <wps:spPr>
+                        <a:xfrm>
+                          <a:off x="0" y="0"/>
+                          <a:ext cx="1656272" cy="327660"/>
+                        </a:xfrm>
+                        <a:prstGeom prst="rect">
+                          <a:avLst/>
+                        </a:prstGeom>
+                        <a:solidFill>
+                          <a:schemeClr val="lt1"/>
+                        </a:solidFill>
+                        <a:ln w="6350">
+                          <a:noFill/>
+                        </a:ln>
+                      </wps:spPr>
+                      <wps:txbx>
+                        <w:txbxContent>
+                          <w:p>
+                            <w:pPr>
+                              <w:rPr>
+                                <w:color w:val="4472C4" w:themeColor="accent1"/>
+                                <w14:shadow w14:blurRad="38100" w14:dist="25400" w14:dir="5400000" w14:sx="100000" w14:sy="100000" w14:kx="0" w14:ky="0" w14:algn="ctr">
+                                  <w14:srgbClr w14:val="6E747A">
+                                    <w14:alpha w14:val="57000"/>
+                                  </w14:srgbClr>
+                                </w14:shadow>
+                                <w14:textOutline w14:w="0" w14:cap="flat" w14:cmpd="sng" w14:algn="ctr">
+                                  <w14:noFill/>
+                                  <w14:prstDash w14:val="solid"/>
+                                  <w14:round/>
+                                </w14:textOutline>
+                              </w:rPr>
+                            </w:pPr>
+                            <w:r>
+                              <w:rPr>
+                                <w:color w:val="4472C4" w:themeColor="accent1"/>
+                                <w14:shadow w14:blurRad="38100" w14:dist="25400" w14:dir="5400000" w14:sx="100000" w14:sy="100000" w14:kx="0" w14:ky="0" w14:algn="ctr">
+                                  <w14:srgbClr w14:val="6E747A">
+                                    <w14:alpha w14:val="57000"/>
+                                  </w14:srgbClr>
+                                </w14:shadow>
+                                <w14:textOutline w14:w="0" w14:cap="flat" w14:cmpd="sng" w14:algn="ctr">
+                                  <w14:noFill/>
+                                  <w14:prstDash w14:val="solid"/>
+                                  <w14:round/>
+                                </w14:textOutline>
+                              </w:rPr>
+                              <w:t>Initialize database backup</w:t>
+                            </w:r>
+                          </w:p>
+                        </w:txbxContent>
+                      </wps:txbx>
+                      <wps:bodyPr rot="0" spcFirstLastPara="0" vertOverflow="overflow" horzOverflow="overflow" vert="horz" wrap="square" lIns="91440" tIns="45720" rIns="91440" bIns="45720" numCol="1" spcCol="0" rtlCol="0" fromWordArt="0" anchor="t" anchorCtr="0" forceAA="0" compatLnSpc="1">
+                        <a:prstTxWarp prst="textNoShape">
+                          <a:avLst/>
+                        </a:prstTxWarp>
+                        <a:noAutofit/>
+                      </wps:bodyPr>
+                    </wps:wsp>
+                  </a:graphicData>
+                </a:graphic>
+                <wp14:sizeRelH relativeFrom="margin">
+                  <wp14:pctWidth>0</wp14:pctWidth>
+                </wp14:sizeRelH>
+              </wp:anchor>
+            </w:drawing>
+          </mc:Choice>
+          <mc:Fallback>
+            <w:pict>
+              <v:shape w14:anchorId="6BE46C3F" id="Text Box 299" o:spid="_x0000_s1096" type="#_x0000_t202" style="position:absolute;left:0;text-align:left;margin-left:196.3pt;margin-top:400.9pt;width:130.4pt;height:25.8pt;z-index:251909120;visibility:visible;mso-wrap-style:square;mso-width-percent:0;mso-wrap-distance-left:9pt;mso-wrap-distance-top:0;mso-wrap-distance-right:9pt;mso-wrap-distance-bottom:0;mso-position-horizontal:absolute;mso-position-horizontal-relative:text;mso-position-vertical:absolute;mso-position-vertical-relative:text;mso-width-percent:0;mso-width-relative:margin;v-text-anchor:top" o:gfxdata="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" fillcolor="white [3201]" stroked="f" strokeweight=".5pt">
+                <v:textbox>
+                  <w:txbxContent>
+                    <w:p>
+                      <w:pPr>
+                        <w:rPr>
+                          <w:color w:val="4472C4" w:themeColor="accent1"/>
+                          <w14:shadow w14:blurRad="38100" w14:dist="25400" w14:dir="5400000" w14:sx="100000" w14:sy="100000" w14:kx="0" w14:ky="0" w14:algn="ctr">
+                            <w14:srgbClr w14:val="6E747A">
+                              <w14:alpha w14:val="57000"/>
+                            </w14:srgbClr>
+                          </w14:shadow>
+                          <w14:textOutline w14:w="0" w14:cap="flat" w14:cmpd="sng" w14:algn="ctr">
+                            <w14:noFill/>
+                            <w14:prstDash w14:val="solid"/>
+                            <w14:round/>
+                          </w14:textOutline>
+                        </w:rPr>
+                      </w:pPr>
+                      <w:r>
+                        <w:rPr>
+                          <w:color w:val="4472C4" w:themeColor="accent1"/>
+                          <w14:shadow w14:blurRad="38100" w14:dist="25400" w14:dir="5400000" w14:sx="100000" w14:sy="100000" w14:kx="0" w14:ky="0" w14:algn="ctr">
+                            <w14:srgbClr w14:val="6E747A">
+                              <w14:alpha w14:val="57000"/>
+                            </w14:srgbClr>
+                          </w14:shadow>
+                          <w14:textOutline w14:w="0" w14:cap="flat" w14:cmpd="sng" w14:algn="ctr">
+                            <w14:noFill/>
+                            <w14:prstDash w14:val="solid"/>
+                            <w14:round/>
+                          </w14:textOutline>
+                        </w:rPr>
+                        <w:t>Initialize database backup</w:t>
+                      </w:r>
+                    </w:p>
+                  </w:txbxContent>
+                </v:textbox>
+              </v:shape>
+            </w:pict>
+          </mc:Fallback>
+        </mc:AlternateContent>
+      </w:r>
     </w:p>
     <w:p>
       <w:pPr>
@@ -23794,8 +24416,8 @@
       </w:pPr>
     </w:p>
     <w:sectPr>
-      <w:headerReference w:type="default" r:id="rId27"/>
-      <w:footerReference w:type="default" r:id="rId28"/>
+      <w:headerReference w:type="default" r:id="rId28"/>
+      <w:footerReference w:type="default" r:id="rId29"/>
       <w:pgSz w:w="12240" w:h="15840"/>
       <w:pgMar w:top="720" w:right="720" w:bottom="720" w:left="720" w:header="720" w:footer="720" w:gutter="0"/>
       <w:pgNumType w:start="0"/>
@@ -23942,7 +24564,7 @@
                                   <w:sz w:val="40"/>
                                   <w:szCs w:val="40"/>
                                 </w:rPr>
-                                <w:t>30</w:t>
+                                <w:t>32</w:t>
                               </w:r>
                               <w:r>
                                 <w:rPr>
@@ -23993,7 +24615,7 @@
                     <v:h position="#0,topLeft" xrange="0,21600"/>
                   </v:handles>
                 </v:shapetype>
-                <v:shape id="Isosceles Triangle 3" o:spid="_x0000_s1095" type="#_x0000_t5" style="position:absolute;margin-left:32.95pt;margin-top:714.75pt;width:84.15pt;height:77.05pt;z-index:251662336;visibility:visible;mso-wrap-style:square;mso-width-percent:0;mso-height-percent:0;mso-wrap-distance-left:9pt;mso-wrap-distance-top:0;mso-wrap-distance-right:9pt;mso-wrap-distance-bottom:0;mso-position-horizontal:right;mso-position-horizontal-relative:page;mso-position-vertical:absolute;mso-position-vertical-relative:page;mso-width-percent:0;mso-height-percent:0;mso-width-relative:page;mso-height-relative:page;v-text-anchor:top" o:gfxdata="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" adj="21600" fillcolor="#9cc2e5 [1944]" stroked="f">
+                <v:shape id="Isosceles Triangle 3" o:spid="_x0000_s1097" type="#_x0000_t5" style="position:absolute;margin-left:32.95pt;margin-top:714.75pt;width:84.15pt;height:77.05pt;z-index:251662336;visibility:visible;mso-wrap-style:square;mso-width-percent:0;mso-height-percent:0;mso-wrap-distance-left:9pt;mso-wrap-distance-top:0;mso-wrap-distance-right:9pt;mso-wrap-distance-bottom:0;mso-position-horizontal:right;mso-position-horizontal-relative:page;mso-position-vertical:absolute;mso-position-vertical-relative:page;mso-width-percent:0;mso-height-percent:0;mso-width-relative:page;mso-height-relative:page;v-text-anchor:top" o:gfxdata="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" adj="21600" fillcolor="#9cc2e5 [1944]" stroked="f">
                   <v:textbox>
                     <w:txbxContent>
                       <w:p>
@@ -24039,7 +24661,7 @@
                             <w:sz w:val="40"/>
                             <w:szCs w:val="40"/>
                           </w:rPr>
-                          <w:t>30</w:t>
+                          <w:t>32</w:t>
                         </w:r>
                         <w:r>
                           <w:rPr>
@@ -25783,7 +26405,7 @@
 </file>
 
 <file path=customXml/itemProps2.xml><?xml version="1.0" encoding="utf-8"?>
-<ds:datastoreItem xmlns:ds="http://schemas.openxmlformats.org/officeDocument/2006/customXml" ds:itemID="{B377EDBA-FC65-44A7-84EB-A2E0F480DAD5}">
+<ds:datastoreItem xmlns:ds="http://schemas.openxmlformats.org/officeDocument/2006/customXml" ds:itemID="{A4E44044-6F85-4D37-93BC-0312D364816D}">
   <ds:schemaRefs>
     <ds:schemaRef ds:uri="http://schemas.openxmlformats.org/officeDocument/2006/bibliography"/>
   </ds:schemaRefs>

</xml_diff>